<commit_message>
Meeting with Drupad and Holly. Drupad explained the metadata and the matter of the subject id
</commit_message>
<xml_diff>
--- a/COV19_meetings.docx
+++ b/COV19_meetings.docx
@@ -7551,166 +7551,991 @@
         <w:spacing w:after="0" w:line="240" w:lineRule="auto"/>
         <w:jc w:val="both"/>
       </w:pPr>
+    </w:p>
+    <w:p>
+      <w:pPr>
+        <w:spacing w:after="0" w:line="240" w:lineRule="auto"/>
+        <w:rPr>
+          <w:b/>
+          <w:i/>
+        </w:rPr>
+      </w:pPr>
+      <w:r>
+        <w:rPr>
+          <w:b/>
+          <w:i/>
+        </w:rPr>
+        <w:t>18</w:t>
+      </w:r>
+      <w:r>
+        <w:rPr>
+          <w:b/>
+          <w:i/>
+        </w:rPr>
+        <w:t>/10/2022</w:t>
+      </w:r>
+    </w:p>
+    <w:p>
+      <w:pPr>
+        <w:spacing w:after="0" w:line="240" w:lineRule="auto"/>
+        <w:jc w:val="both"/>
+      </w:pPr>
+    </w:p>
+    <w:p>
+      <w:pPr>
+        <w:spacing w:after="0" w:line="240" w:lineRule="auto"/>
+        <w:jc w:val="both"/>
+        <w:rPr>
+          <w:b/>
+        </w:rPr>
+      </w:pPr>
+      <w:r>
+        <w:rPr>
+          <w:b/>
+        </w:rPr>
+        <w:t>PHOSPH Metadata</w:t>
+      </w:r>
+    </w:p>
+    <w:p>
+      <w:pPr>
+        <w:spacing w:after="0" w:line="240" w:lineRule="auto"/>
+        <w:jc w:val="both"/>
+      </w:pPr>
+      <w:r>
+        <w:rPr>
+          <w:i/>
+        </w:rPr>
+        <w:t>Sample Delivery</w:t>
+      </w:r>
+      <w:r>
+        <w:t xml:space="preserve"> </w:t>
+      </w:r>
+      <w:r>
+        <w:t>- from which research center the data are coming</w:t>
+      </w:r>
+      <w:r>
+        <w:t xml:space="preserve"> </w:t>
+      </w:r>
+    </w:p>
+    <w:p>
+      <w:pPr>
+        <w:spacing w:after="0" w:line="240" w:lineRule="auto"/>
+        <w:jc w:val="both"/>
+      </w:pPr>
+      <w:r>
+        <w:rPr>
+          <w:i/>
+        </w:rPr>
+        <w:t>Sample Processing</w:t>
+      </w:r>
+      <w:r>
+        <w:t xml:space="preserve"> - Re</w:t>
+      </w:r>
+      <w:r>
+        <w:t>fer to Proteomics Metabolomics L</w:t>
+      </w:r>
+      <w:r>
+        <w:t>ipodomics</w:t>
+      </w:r>
+      <w:r>
+        <w:t xml:space="preserve"> or SWATH proteomics</w:t>
+      </w:r>
+    </w:p>
+    <w:p>
+      <w:pPr>
+        <w:spacing w:after="0" w:line="240" w:lineRule="auto"/>
+        <w:jc w:val="both"/>
+      </w:pPr>
+      <w:r>
+        <w:rPr>
+          <w:i/>
+        </w:rPr>
+        <w:t>Data Processing</w:t>
+      </w:r>
+      <w:r>
+        <w:t xml:space="preserve"> - Which software or method has been used</w:t>
+      </w:r>
+    </w:p>
+    <w:p>
+      <w:pPr>
+        <w:spacing w:after="0" w:line="240" w:lineRule="auto"/>
+        <w:jc w:val="both"/>
+      </w:pPr>
+    </w:p>
+    <w:p>
+      <w:pPr>
+        <w:spacing w:after="0" w:line="240" w:lineRule="auto"/>
+        <w:jc w:val="both"/>
+      </w:pPr>
+    </w:p>
+    <w:p>
+      <w:pPr>
+        <w:pStyle w:val="Paragrafoelenco"/>
+        <w:spacing w:after="0" w:line="240" w:lineRule="auto"/>
+        <w:ind w:left="0"/>
+      </w:pPr>
+      <w:r>
+        <w:pict>
+          <v:rect id="_x0000_i1030" style="width:0;height:1.5pt" o:hralign="center" o:hrstd="t" o:hr="t" fillcolor="#a0a0a0" stroked="f"/>
+        </w:pict>
+      </w:r>
+    </w:p>
+    <w:p>
+      <w:pPr>
+        <w:spacing w:after="0" w:line="240" w:lineRule="auto"/>
+        <w:jc w:val="both"/>
+      </w:pPr>
+    </w:p>
+    <w:p>
+      <w:pPr>
+        <w:spacing w:after="0" w:line="240" w:lineRule="auto"/>
+        <w:jc w:val="both"/>
+      </w:pPr>
+      <w:r>
+        <w:rPr>
+          <w:b/>
+          <w:i/>
+        </w:rPr>
+        <w:t>21/10/2022</w:t>
+      </w:r>
+      <w:r>
+        <w:rPr>
+          <w:b/>
+          <w:i/>
+        </w:rPr>
+        <w:t xml:space="preserve">             </w:t>
+      </w:r>
+      <w:r>
+        <w:t>Drupad - Holly - Eleanor Sinclair</w:t>
+      </w:r>
+    </w:p>
+    <w:p>
+      <w:pPr>
+        <w:spacing w:after="0" w:line="240" w:lineRule="auto"/>
+        <w:jc w:val="both"/>
+      </w:pPr>
+    </w:p>
+    <w:p>
+      <w:pPr>
+        <w:spacing w:after="0" w:line="240" w:lineRule="auto"/>
+        <w:jc w:val="both"/>
+      </w:pPr>
+    </w:p>
+    <w:p>
+      <w:pPr>
+        <w:spacing w:after="0" w:line="240" w:lineRule="auto"/>
+      </w:pPr>
+      <w:r>
+        <w:t xml:space="preserve">Single study ID  -  </w:t>
+      </w:r>
+      <w:r>
+        <w:rPr>
+          <w:b/>
+        </w:rPr>
+        <w:t>Redcap</w:t>
+      </w:r>
+      <w:r>
+        <w:t xml:space="preserve"> online software from Surrey</w:t>
+      </w:r>
+      <w:r>
+        <w:t>.</w:t>
+      </w:r>
+      <w:r>
+        <w:t xml:space="preserve"> </w:t>
+      </w:r>
+    </w:p>
+    <w:p>
+      <w:pPr>
+        <w:spacing w:after="0" w:line="240" w:lineRule="auto"/>
+      </w:pPr>
+    </w:p>
+    <w:p>
+      <w:pPr>
+        <w:spacing w:after="0" w:line="240" w:lineRule="auto"/>
+      </w:pPr>
+      <w:r>
+        <w:t>Samples could be different but must be standardise</w:t>
+      </w:r>
+    </w:p>
+    <w:p>
+      <w:pPr>
+        <w:spacing w:after="0" w:line="240" w:lineRule="auto"/>
+      </w:pPr>
+    </w:p>
+    <w:p>
+      <w:pPr>
+        <w:spacing w:after="0" w:line="240" w:lineRule="auto"/>
+      </w:pPr>
+      <w:r>
+        <w:t xml:space="preserve">The </w:t>
+      </w:r>
+      <w:r>
+        <w:t>ID substitution</w:t>
+      </w:r>
+      <w:r>
+        <w:t xml:space="preserve">: </w:t>
+      </w:r>
+    </w:p>
+    <w:p>
+      <w:pPr>
+        <w:spacing w:after="0" w:line="240" w:lineRule="auto"/>
+        <w:ind w:firstLine="709"/>
+      </w:pPr>
+      <w:r>
+        <w:t xml:space="preserve">protect the patient privacy </w:t>
+      </w:r>
+    </w:p>
+    <w:p>
+      <w:pPr>
+        <w:spacing w:after="0" w:line="240" w:lineRule="auto"/>
+        <w:ind w:firstLine="709"/>
+      </w:pPr>
+      <w:r>
+        <w:t xml:space="preserve">do not bind the single group to the Sample Delivery </w:t>
+      </w:r>
+    </w:p>
+    <w:p>
+      <w:pPr>
+        <w:spacing w:after="0" w:line="240" w:lineRule="auto"/>
+      </w:pPr>
+    </w:p>
+    <w:p>
+      <w:pPr>
+        <w:spacing w:after="0" w:line="240" w:lineRule="auto"/>
+      </w:pPr>
+      <w:r>
+        <w:t>Surrey ID will be dummy data</w:t>
+      </w:r>
+    </w:p>
+    <w:p>
+      <w:pPr>
+        <w:spacing w:after="0" w:line="240" w:lineRule="auto"/>
+      </w:pPr>
+    </w:p>
+    <w:p>
+      <w:pPr>
+        <w:spacing w:after="0" w:line="240" w:lineRule="auto"/>
+      </w:pPr>
+      <w:r>
+        <w:t xml:space="preserve">Possible searching </w:t>
+      </w:r>
+      <w:r>
+        <w:t>from Drupad</w:t>
+      </w:r>
+    </w:p>
+    <w:p>
+      <w:pPr>
+        <w:spacing w:after="0" w:line="240" w:lineRule="auto"/>
+        <w:rPr>
+          <w:i/>
+        </w:rPr>
+      </w:pPr>
+      <w:r>
+        <w:rPr>
+          <w:i/>
+        </w:rPr>
+        <w:t xml:space="preserve">Age </w:t>
+      </w:r>
+    </w:p>
+    <w:p>
+      <w:pPr>
+        <w:spacing w:after="0" w:line="240" w:lineRule="auto"/>
+        <w:rPr>
+          <w:i/>
+        </w:rPr>
+      </w:pPr>
+      <w:r>
+        <w:rPr>
+          <w:i/>
+        </w:rPr>
+        <w:t xml:space="preserve">gender </w:t>
+      </w:r>
+    </w:p>
+    <w:p>
+      <w:pPr>
+        <w:spacing w:after="0" w:line="240" w:lineRule="auto"/>
+        <w:rPr>
+          <w:i/>
+        </w:rPr>
+      </w:pPr>
+      <w:r>
+        <w:rPr>
+          <w:i/>
+        </w:rPr>
+        <w:t xml:space="preserve">oxygen </w:t>
+      </w:r>
+    </w:p>
+    <w:p>
+      <w:pPr>
+        <w:spacing w:after="0" w:line="240" w:lineRule="auto"/>
+        <w:rPr>
+          <w:i/>
+        </w:rPr>
+      </w:pPr>
+      <w:r>
+        <w:rPr>
+          <w:i/>
+        </w:rPr>
+        <w:t xml:space="preserve">drugs </w:t>
+      </w:r>
+    </w:p>
+    <w:p>
+      <w:pPr>
+        <w:spacing w:after="0" w:line="240" w:lineRule="auto"/>
+        <w:rPr>
+          <w:i/>
+        </w:rPr>
+      </w:pPr>
+      <w:r>
+        <w:rPr>
+          <w:i/>
+        </w:rPr>
+        <w:t>survived</w:t>
+      </w:r>
+    </w:p>
+    <w:p>
+      <w:pPr>
+        <w:spacing w:after="0" w:line="240" w:lineRule="auto"/>
+      </w:pPr>
+    </w:p>
+    <w:p>
+      <w:pPr>
+        <w:spacing w:after="0" w:line="240" w:lineRule="auto"/>
+      </w:pPr>
+      <w:r>
+        <w:t xml:space="preserve">Wait </w:t>
+      </w:r>
+      <w:r>
+        <w:t xml:space="preserve">for </w:t>
+      </w:r>
+      <w:r>
+        <w:t xml:space="preserve">the dummy metadata from Drupad/Holly </w:t>
+      </w:r>
+    </w:p>
+    <w:p/>
+    <w:p>
+      <w:pPr>
+        <w:pStyle w:val="Paragrafoelenco"/>
+        <w:spacing w:after="0" w:line="240" w:lineRule="auto"/>
+        <w:ind w:left="0"/>
+      </w:pPr>
+      <w:r>
+        <w:pict>
+          <v:rect id="_x0000_i1031" style="width:0;height:1.5pt" o:hralign="center" o:hrstd="t" o:hr="t" fillcolor="#a0a0a0" stroked="f"/>
+        </w:pict>
+      </w:r>
+    </w:p>
+    <w:p/>
+    <w:p>
+      <w:pPr>
+        <w:spacing w:after="0" w:line="240" w:lineRule="auto"/>
+        <w:jc w:val="both"/>
+      </w:pPr>
+    </w:p>
+    <w:p>
+      <w:pPr>
+        <w:spacing w:after="0" w:line="240" w:lineRule="auto"/>
+        <w:jc w:val="both"/>
+      </w:pPr>
+      <w:r>
+        <w:t>Question about subject</w:t>
+      </w:r>
+    </w:p>
+    <w:p>
+      <w:pPr>
+        <w:spacing w:after="0" w:line="240" w:lineRule="auto"/>
+        <w:jc w:val="both"/>
+      </w:pPr>
+    </w:p>
+    <w:p>
+      <w:pPr>
+        <w:spacing w:after="0" w:line="240" w:lineRule="auto"/>
+        <w:jc w:val="both"/>
+        <w:rPr>
+          <w:rFonts w:ascii="Courier New" w:hAnsi="Courier New" w:cs="Courier New"/>
+          <w:b/>
+        </w:rPr>
+      </w:pPr>
+      <w:r>
+        <w:rPr>
+          <w:rFonts w:ascii="Courier New" w:hAnsi="Courier New" w:cs="Courier New"/>
+          <w:b/>
+        </w:rPr>
+        <w:t>Onsite data management system</w:t>
+      </w:r>
+    </w:p>
+    <w:p>
+      <w:pPr>
+        <w:spacing w:after="0" w:line="240" w:lineRule="auto"/>
+        <w:jc w:val="both"/>
+        <w:rPr>
+          <w:rFonts w:ascii="Courier New" w:hAnsi="Courier New" w:cs="Courier New"/>
+        </w:rPr>
+      </w:pPr>
+      <w:r>
+        <w:rPr>
+          <w:rFonts w:ascii="Courier New" w:hAnsi="Courier New" w:cs="Courier New"/>
+        </w:rPr>
+        <w:t>Proteomics</w:t>
+      </w:r>
+      <w:r>
+        <w:rPr>
+          <w:rFonts w:ascii="Courier New" w:hAnsi="Courier New" w:cs="Courier New"/>
+        </w:rPr>
+        <w:tab/>
+      </w:r>
+      <w:r>
+        <w:rPr>
+          <w:rFonts w:ascii="Courier New" w:hAnsi="Courier New" w:cs="Courier New"/>
+        </w:rPr>
+        <w:tab/>
+      </w:r>
+      <w:r>
+        <w:rPr>
+          <w:rFonts w:ascii="Courier New" w:hAnsi="Courier New" w:cs="Courier New"/>
+        </w:rPr>
+        <w:t xml:space="preserve">---&gt; </w:t>
+      </w:r>
+      <w:r>
+        <w:rPr>
+          <w:rFonts w:ascii="Courier New" w:hAnsi="Courier New" w:cs="Courier New"/>
+        </w:rPr>
+        <w:tab/>
+      </w:r>
+      <w:r>
+        <w:rPr>
+          <w:rFonts w:ascii="Courier New" w:hAnsi="Courier New" w:cs="Courier New"/>
+        </w:rPr>
+        <w:t>Surrey_Project_ID</w:t>
+      </w:r>
+    </w:p>
+    <w:p>
+      <w:pPr>
+        <w:spacing w:after="0" w:line="240" w:lineRule="auto"/>
+        <w:jc w:val="both"/>
+        <w:rPr>
+          <w:rFonts w:ascii="Courier New" w:hAnsi="Courier New" w:cs="Courier New"/>
+        </w:rPr>
+      </w:pPr>
+      <w:r>
+        <w:rPr>
+          <w:rFonts w:ascii="Courier New" w:hAnsi="Courier New" w:cs="Courier New"/>
+        </w:rPr>
+        <w:t>Lipodomics</w:t>
+      </w:r>
+      <w:r>
+        <w:rPr>
+          <w:rFonts w:ascii="Courier New" w:hAnsi="Courier New" w:cs="Courier New"/>
+        </w:rPr>
+        <w:tab/>
+      </w:r>
+      <w:r>
+        <w:rPr>
+          <w:rFonts w:ascii="Courier New" w:hAnsi="Courier New" w:cs="Courier New"/>
+        </w:rPr>
+        <w:tab/>
+      </w:r>
+      <w:r>
+        <w:rPr>
+          <w:rFonts w:ascii="Courier New" w:hAnsi="Courier New" w:cs="Courier New"/>
+        </w:rPr>
+        <w:t xml:space="preserve">---&gt; </w:t>
+      </w:r>
+      <w:r>
+        <w:rPr>
+          <w:rFonts w:ascii="Courier New" w:hAnsi="Courier New" w:cs="Courier New"/>
+        </w:rPr>
+        <w:tab/>
+      </w:r>
+      <w:r>
+        <w:rPr>
+          <w:rFonts w:ascii="Courier New" w:hAnsi="Courier New" w:cs="Courier New"/>
+        </w:rPr>
+        <w:t>Manchester_Project_ID</w:t>
+      </w:r>
+    </w:p>
+    <w:p>
+      <w:pPr>
+        <w:spacing w:after="0" w:line="240" w:lineRule="auto"/>
+        <w:jc w:val="both"/>
+        <w:rPr>
+          <w:rFonts w:ascii="Courier New" w:hAnsi="Courier New" w:cs="Courier New"/>
+        </w:rPr>
+      </w:pPr>
+      <w:r>
+        <w:rPr>
+          <w:rFonts w:ascii="Courier New" w:hAnsi="Courier New" w:cs="Courier New"/>
+        </w:rPr>
+        <w:t>Metabolomics</w:t>
+      </w:r>
+      <w:r>
+        <w:rPr>
+          <w:rFonts w:ascii="Courier New" w:hAnsi="Courier New" w:cs="Courier New"/>
+        </w:rPr>
+        <w:tab/>
+      </w:r>
+      <w:r>
+        <w:rPr>
+          <w:rFonts w:ascii="Courier New" w:hAnsi="Courier New" w:cs="Courier New"/>
+        </w:rPr>
+        <w:t xml:space="preserve">---&gt; </w:t>
+      </w:r>
+      <w:r>
+        <w:rPr>
+          <w:rFonts w:ascii="Courier New" w:hAnsi="Courier New" w:cs="Courier New"/>
+        </w:rPr>
+        <w:tab/>
+      </w:r>
+      <w:r>
+        <w:rPr>
+          <w:rFonts w:ascii="Courier New" w:hAnsi="Courier New" w:cs="Courier New"/>
+        </w:rPr>
+        <w:t>Liverpool_Project_ID</w:t>
+      </w:r>
+    </w:p>
+    <w:p>
+      <w:pPr>
+        <w:spacing w:after="0" w:line="240" w:lineRule="auto"/>
+        <w:jc w:val="both"/>
+        <w:rPr>
+          <w:rFonts w:ascii="Courier New" w:hAnsi="Courier New" w:cs="Courier New"/>
+        </w:rPr>
+      </w:pPr>
+    </w:p>
+    <w:p>
+      <w:pPr>
+        <w:spacing w:after="0" w:line="240" w:lineRule="auto"/>
+        <w:jc w:val="both"/>
+        <w:rPr>
+          <w:rFonts w:ascii="Courier New" w:hAnsi="Courier New" w:cs="Courier New"/>
+          <w:b/>
+        </w:rPr>
+      </w:pPr>
+      <w:r>
+        <w:rPr>
+          <w:rFonts w:ascii="Courier New" w:hAnsi="Courier New" w:cs="Courier New"/>
+          <w:b/>
+        </w:rPr>
+        <w:t xml:space="preserve">In </w:t>
+      </w:r>
+      <w:r>
+        <w:rPr>
+          <w:rFonts w:ascii="Courier New" w:hAnsi="Courier New" w:cs="Courier New"/>
+          <w:b/>
+        </w:rPr>
+        <w:t xml:space="preserve">each project </w:t>
+      </w:r>
+      <w:r>
+        <w:rPr>
+          <w:rFonts w:ascii="Courier New" w:hAnsi="Courier New" w:cs="Courier New"/>
+          <w:b/>
+        </w:rPr>
+        <w:t>table</w:t>
+      </w:r>
+    </w:p>
+    <w:p>
+      <w:pPr>
+        <w:spacing w:after="0" w:line="240" w:lineRule="auto"/>
+        <w:jc w:val="both"/>
+        <w:rPr>
+          <w:rFonts w:ascii="Courier New" w:hAnsi="Courier New" w:cs="Courier New"/>
+        </w:rPr>
+      </w:pPr>
+      <w:r>
+        <w:rPr>
+          <w:rFonts w:ascii="Courier New" w:hAnsi="Courier New" w:cs="Courier New"/>
+        </w:rPr>
+        <w:t>subject_1</w:t>
+      </w:r>
+      <w:r>
+        <w:rPr>
+          <w:rFonts w:ascii="Courier New" w:hAnsi="Courier New" w:cs="Courier New"/>
+        </w:rPr>
+        <w:t>_ID_S</w:t>
+      </w:r>
+      <w:r>
+        <w:rPr>
+          <w:rFonts w:ascii="Courier New" w:hAnsi="Courier New" w:cs="Courier New"/>
+        </w:rPr>
+        <w:tab/>
+      </w:r>
+      <w:r>
+        <w:rPr>
+          <w:rFonts w:ascii="Courier New" w:hAnsi="Courier New" w:cs="Courier New"/>
+        </w:rPr>
+        <w:t xml:space="preserve">---&gt; </w:t>
+      </w:r>
+      <w:r>
+        <w:rPr>
+          <w:rFonts w:ascii="Courier New" w:hAnsi="Courier New" w:cs="Courier New"/>
+        </w:rPr>
+        <w:tab/>
+      </w:r>
+      <w:r>
+        <w:rPr>
+          <w:rFonts w:ascii="Courier New" w:hAnsi="Courier New" w:cs="Courier New"/>
+        </w:rPr>
+        <w:t>Surray_Project_ID</w:t>
+      </w:r>
+    </w:p>
+    <w:p>
+      <w:pPr>
+        <w:spacing w:after="0" w:line="240" w:lineRule="auto"/>
+        <w:jc w:val="both"/>
+        <w:rPr>
+          <w:rFonts w:ascii="Courier New" w:hAnsi="Courier New" w:cs="Courier New"/>
+        </w:rPr>
+      </w:pPr>
+      <w:r>
+        <w:rPr>
+          <w:rFonts w:ascii="Courier New" w:hAnsi="Courier New" w:cs="Courier New"/>
+        </w:rPr>
+        <w:t>subject_1</w:t>
+      </w:r>
+      <w:r>
+        <w:rPr>
+          <w:rFonts w:ascii="Courier New" w:hAnsi="Courier New" w:cs="Courier New"/>
+        </w:rPr>
+        <w:t>_ID</w:t>
+      </w:r>
+      <w:r>
+        <w:rPr>
+          <w:rFonts w:ascii="Courier New" w:hAnsi="Courier New" w:cs="Courier New"/>
+        </w:rPr>
+        <w:t>_M</w:t>
+      </w:r>
+      <w:r>
+        <w:rPr>
+          <w:rFonts w:ascii="Courier New" w:hAnsi="Courier New" w:cs="Courier New"/>
+        </w:rPr>
+        <w:tab/>
+      </w:r>
+      <w:r>
+        <w:rPr>
+          <w:rFonts w:ascii="Courier New" w:hAnsi="Courier New" w:cs="Courier New"/>
+        </w:rPr>
+        <w:t xml:space="preserve">---&gt; </w:t>
+      </w:r>
+      <w:r>
+        <w:rPr>
+          <w:rFonts w:ascii="Courier New" w:hAnsi="Courier New" w:cs="Courier New"/>
+        </w:rPr>
+        <w:tab/>
+      </w:r>
+      <w:r>
+        <w:rPr>
+          <w:rFonts w:ascii="Courier New" w:hAnsi="Courier New" w:cs="Courier New"/>
+        </w:rPr>
+        <w:t>Manchester_Project_ID</w:t>
+      </w:r>
+    </w:p>
+    <w:p>
+      <w:pPr>
+        <w:spacing w:after="0" w:line="240" w:lineRule="auto"/>
+        <w:jc w:val="both"/>
+        <w:rPr>
+          <w:rFonts w:ascii="Courier New" w:hAnsi="Courier New" w:cs="Courier New"/>
+        </w:rPr>
+      </w:pPr>
+      <w:r>
+        <w:rPr>
+          <w:rFonts w:ascii="Courier New" w:hAnsi="Courier New" w:cs="Courier New"/>
+        </w:rPr>
+        <w:t>subject_1</w:t>
+      </w:r>
+      <w:r>
+        <w:rPr>
+          <w:rFonts w:ascii="Courier New" w:hAnsi="Courier New" w:cs="Courier New"/>
+        </w:rPr>
+        <w:t>_ID</w:t>
+      </w:r>
+      <w:r>
+        <w:rPr>
+          <w:rFonts w:ascii="Courier New" w:hAnsi="Courier New" w:cs="Courier New"/>
+        </w:rPr>
+        <w:t xml:space="preserve">_L </w:t>
+      </w:r>
+      <w:r>
+        <w:rPr>
+          <w:rFonts w:ascii="Courier New" w:hAnsi="Courier New" w:cs="Courier New"/>
+        </w:rPr>
+        <w:tab/>
+      </w:r>
+      <w:r>
+        <w:rPr>
+          <w:rFonts w:ascii="Courier New" w:hAnsi="Courier New" w:cs="Courier New"/>
+        </w:rPr>
+        <w:t xml:space="preserve">---&gt; </w:t>
+      </w:r>
+      <w:r>
+        <w:rPr>
+          <w:rFonts w:ascii="Courier New" w:hAnsi="Courier New" w:cs="Courier New"/>
+        </w:rPr>
+        <w:tab/>
+      </w:r>
+      <w:r>
+        <w:rPr>
+          <w:rFonts w:ascii="Courier New" w:hAnsi="Courier New" w:cs="Courier New"/>
+        </w:rPr>
+        <w:t>Liverpool_Project_ID</w:t>
+      </w:r>
+    </w:p>
+    <w:p>
+      <w:pPr>
+        <w:spacing w:after="0" w:line="240" w:lineRule="auto"/>
+        <w:jc w:val="both"/>
+      </w:pPr>
+    </w:p>
+    <w:p>
+      <w:pPr>
+        <w:spacing w:after="0" w:line="240" w:lineRule="auto"/>
+        <w:jc w:val="both"/>
+      </w:pPr>
+    </w:p>
+    <w:p>
+      <w:pPr>
+        <w:spacing w:after="0" w:line="240" w:lineRule="auto"/>
+        <w:jc w:val="both"/>
+      </w:pPr>
+    </w:p>
+    <w:p>
+      <w:pPr>
+        <w:spacing w:after="0" w:line="240" w:lineRule="auto"/>
+        <w:jc w:val="both"/>
+      </w:pPr>
+    </w:p>
+    <w:p>
+      <w:pPr>
+        <w:spacing w:after="0" w:line="240" w:lineRule="auto"/>
+        <w:jc w:val="both"/>
+        <w:rPr>
+          <w:rFonts w:ascii="Courier New" w:hAnsi="Courier New" w:cs="Courier New"/>
+          <w:b/>
+        </w:rPr>
+      </w:pPr>
+      <w:r>
+        <w:rPr>
+          <w:rFonts w:ascii="Courier New" w:hAnsi="Courier New" w:cs="Courier New"/>
+          <w:b/>
+        </w:rPr>
+        <w:lastRenderedPageBreak/>
+        <w:t xml:space="preserve">In </w:t>
+      </w:r>
+      <w:r>
+        <w:rPr>
+          <w:rFonts w:ascii="Courier New" w:hAnsi="Courier New" w:cs="Courier New"/>
+          <w:b/>
+        </w:rPr>
+        <w:t>the Website</w:t>
+      </w:r>
+      <w:r>
+        <w:rPr>
+          <w:rFonts w:ascii="Courier New" w:hAnsi="Courier New" w:cs="Courier New"/>
+          <w:b/>
+        </w:rPr>
+        <w:t xml:space="preserve"> ?</w:t>
+      </w:r>
+    </w:p>
+    <w:p>
+      <w:pPr>
+        <w:spacing w:after="0" w:line="240" w:lineRule="auto"/>
+        <w:jc w:val="both"/>
+        <w:rPr>
+          <w:rFonts w:ascii="Courier New" w:hAnsi="Courier New" w:cs="Courier New"/>
+        </w:rPr>
+      </w:pPr>
+      <w:r>
+        <w:rPr>
+          <w:rFonts w:ascii="Courier New" w:hAnsi="Courier New" w:cs="Courier New"/>
+        </w:rPr>
+        <w:tab/>
+      </w:r>
+      <w:r>
+        <w:rPr>
+          <w:rFonts w:ascii="Courier New" w:hAnsi="Courier New" w:cs="Courier New"/>
+        </w:rPr>
+        <w:tab/>
+      </w:r>
+      <w:r>
+        <w:rPr>
+          <w:rFonts w:ascii="Courier New" w:hAnsi="Courier New" w:cs="Courier New"/>
+        </w:rPr>
+        <w:tab/>
+      </w:r>
+      <w:r>
+        <w:rPr>
+          <w:rFonts w:ascii="Courier New" w:hAnsi="Courier New" w:cs="Courier New"/>
+        </w:rPr>
+        <w:tab/>
+      </w:r>
+      <w:r>
+        <w:rPr>
+          <w:rFonts w:ascii="Courier New" w:hAnsi="Courier New" w:cs="Courier New"/>
+        </w:rPr>
+        <w:t>┌</w:t>
+      </w:r>
+      <w:r>
+        <w:rPr>
+          <w:rFonts w:ascii="Courier New" w:hAnsi="Courier New" w:cs="Courier New"/>
+        </w:rPr>
+        <w:t>subject_1_ID_S</w:t>
+      </w:r>
+      <w:r>
+        <w:rPr>
+          <w:rFonts w:ascii="Courier New" w:hAnsi="Courier New" w:cs="Courier New"/>
+        </w:rPr>
+        <w:tab/>
+        <w:t xml:space="preserve">---&gt; </w:t>
+      </w:r>
+      <w:r>
+        <w:rPr>
+          <w:rFonts w:ascii="Courier New" w:hAnsi="Courier New" w:cs="Courier New"/>
+        </w:rPr>
+        <w:tab/>
+        <w:t>Surray_Project_ID</w:t>
+      </w:r>
+    </w:p>
+    <w:p>
+      <w:pPr>
+        <w:spacing w:after="0" w:line="240" w:lineRule="auto"/>
+        <w:jc w:val="both"/>
+        <w:rPr>
+          <w:rFonts w:ascii="Courier New" w:hAnsi="Courier New" w:cs="Courier New"/>
+        </w:rPr>
+      </w:pPr>
+      <w:r>
+        <w:rPr>
+          <w:rFonts w:ascii="Courier New" w:hAnsi="Courier New" w:cs="Courier New"/>
+        </w:rPr>
+        <w:t>subject1_ID</w:t>
+      </w:r>
+      <w:r>
+        <w:rPr>
+          <w:rFonts w:ascii="Courier New" w:hAnsi="Courier New" w:cs="Courier New"/>
+        </w:rPr>
+        <w:tab/>
+        <w:t>---&gt;</w:t>
+      </w:r>
+      <w:r>
+        <w:rPr>
+          <w:rFonts w:ascii="Courier New" w:hAnsi="Courier New" w:cs="Courier New"/>
+        </w:rPr>
+        <w:tab/>
+      </w:r>
+      <w:r>
+        <w:rPr>
+          <w:rFonts w:ascii="Courier New" w:hAnsi="Courier New" w:cs="Courier New"/>
+        </w:rPr>
+        <w:t>├</w:t>
+      </w:r>
+      <w:r>
+        <w:rPr>
+          <w:rFonts w:ascii="Courier New" w:hAnsi="Courier New" w:cs="Courier New"/>
+        </w:rPr>
+        <w:t>subject_1_ID_M</w:t>
+      </w:r>
+      <w:r>
+        <w:rPr>
+          <w:rFonts w:ascii="Courier New" w:hAnsi="Courier New" w:cs="Courier New"/>
+        </w:rPr>
+        <w:tab/>
+        <w:t xml:space="preserve">---&gt; </w:t>
+      </w:r>
+      <w:r>
+        <w:rPr>
+          <w:rFonts w:ascii="Courier New" w:hAnsi="Courier New" w:cs="Courier New"/>
+        </w:rPr>
+        <w:tab/>
+        <w:t>Manchester_Project_ID</w:t>
+      </w:r>
+    </w:p>
+    <w:p>
+      <w:pPr>
+        <w:spacing w:after="0" w:line="240" w:lineRule="auto"/>
+        <w:jc w:val="both"/>
+        <w:rPr>
+          <w:rFonts w:ascii="Courier New" w:hAnsi="Courier New" w:cs="Courier New"/>
+        </w:rPr>
+      </w:pPr>
+      <w:r>
+        <w:rPr>
+          <w:rFonts w:ascii="Courier New" w:hAnsi="Courier New" w:cs="Courier New"/>
+        </w:rPr>
+        <w:tab/>
+      </w:r>
+      <w:r>
+        <w:rPr>
+          <w:rFonts w:ascii="Courier New" w:hAnsi="Courier New" w:cs="Courier New"/>
+        </w:rPr>
+        <w:tab/>
+      </w:r>
+      <w:r>
+        <w:rPr>
+          <w:rFonts w:ascii="Courier New" w:hAnsi="Courier New" w:cs="Courier New"/>
+        </w:rPr>
+        <w:tab/>
+      </w:r>
+      <w:r>
+        <w:rPr>
+          <w:rFonts w:ascii="Courier New" w:hAnsi="Courier New" w:cs="Courier New"/>
+        </w:rPr>
+        <w:tab/>
+      </w:r>
+      <w:r>
+        <w:rPr>
+          <w:rFonts w:ascii="Courier New" w:hAnsi="Courier New" w:cs="Courier New"/>
+        </w:rPr>
+        <w:t>└</w:t>
+      </w:r>
+      <w:r>
+        <w:rPr>
+          <w:rFonts w:ascii="Courier New" w:hAnsi="Courier New" w:cs="Courier New"/>
+        </w:rPr>
+        <w:t xml:space="preserve">subject_1_ID_L </w:t>
+      </w:r>
+      <w:r>
+        <w:rPr>
+          <w:rFonts w:ascii="Courier New" w:hAnsi="Courier New" w:cs="Courier New"/>
+        </w:rPr>
+        <w:tab/>
+        <w:t xml:space="preserve">---&gt; </w:t>
+      </w:r>
+      <w:r>
+        <w:rPr>
+          <w:rFonts w:ascii="Courier New" w:hAnsi="Courier New" w:cs="Courier New"/>
+        </w:rPr>
+        <w:tab/>
+        <w:t>Liverpool_Project_ID</w:t>
+      </w:r>
+    </w:p>
+    <w:p>
+      <w:pPr>
+        <w:spacing w:after="0" w:line="240" w:lineRule="auto"/>
+        <w:jc w:val="both"/>
+        <w:rPr>
+          <w:u w:val="single"/>
+        </w:rPr>
+      </w:pPr>
+    </w:p>
+    <w:p>
+      <w:pPr>
+        <w:spacing w:after="0" w:line="240" w:lineRule="auto"/>
+        <w:jc w:val="both"/>
+        <w:rPr>
+          <w:u w:val="single"/>
+        </w:rPr>
+      </w:pPr>
+    </w:p>
+    <w:p>
+      <w:pPr>
+        <w:spacing w:after="0" w:line="240" w:lineRule="auto"/>
+        <w:jc w:val="both"/>
+        <w:rPr>
+          <w:u w:val="single"/>
+        </w:rPr>
+      </w:pPr>
       <w:bookmarkStart w:id="0" w:name="_GoBack"/>
       <w:bookmarkEnd w:id="0"/>
-    </w:p>
-    <w:p>
-      <w:pPr>
-        <w:spacing w:after="0" w:line="240" w:lineRule="auto"/>
-        <w:rPr>
-          <w:b/>
-          <w:i/>
-        </w:rPr>
-      </w:pPr>
-      <w:r>
-        <w:rPr>
-          <w:b/>
-          <w:i/>
-        </w:rPr>
-        <w:t>18</w:t>
-      </w:r>
-      <w:r>
-        <w:rPr>
-          <w:b/>
-          <w:i/>
-        </w:rPr>
-        <w:t>/10/2022</w:t>
-      </w:r>
-    </w:p>
-    <w:p>
-      <w:pPr>
-        <w:spacing w:after="0" w:line="240" w:lineRule="auto"/>
-        <w:jc w:val="both"/>
-      </w:pPr>
-    </w:p>
-    <w:p>
-      <w:pPr>
-        <w:spacing w:after="0" w:line="240" w:lineRule="auto"/>
-        <w:jc w:val="both"/>
-        <w:rPr>
-          <w:b/>
-        </w:rPr>
-      </w:pPr>
-      <w:r>
-        <w:rPr>
-          <w:b/>
-        </w:rPr>
-        <w:t>PHOSPH Metadata</w:t>
-      </w:r>
-    </w:p>
-    <w:p>
-      <w:pPr>
-        <w:spacing w:after="0" w:line="240" w:lineRule="auto"/>
-        <w:jc w:val="both"/>
-      </w:pPr>
-      <w:r>
-        <w:rPr>
-          <w:i/>
-        </w:rPr>
-        <w:t>Sample Delivery</w:t>
-      </w:r>
-      <w:r>
-        <w:t xml:space="preserve"> </w:t>
-      </w:r>
-      <w:r>
-        <w:t>- from which research center the data are coming</w:t>
-      </w:r>
-      <w:r>
-        <w:t xml:space="preserve"> </w:t>
-      </w:r>
-    </w:p>
-    <w:p>
-      <w:pPr>
-        <w:spacing w:after="0" w:line="240" w:lineRule="auto"/>
-        <w:jc w:val="both"/>
-      </w:pPr>
-      <w:r>
-        <w:rPr>
-          <w:i/>
-        </w:rPr>
-        <w:t>Sample Processing</w:t>
-      </w:r>
-      <w:r>
-        <w:t xml:space="preserve"> - Re</w:t>
-      </w:r>
-      <w:r>
-        <w:t>fer to Proteomics Metabolomics L</w:t>
-      </w:r>
-      <w:r>
-        <w:t>ipodomics</w:t>
-      </w:r>
-      <w:r>
-        <w:t xml:space="preserve"> or SWATH proteomics</w:t>
-      </w:r>
-    </w:p>
-    <w:p>
-      <w:pPr>
-        <w:spacing w:after="0" w:line="240" w:lineRule="auto"/>
-        <w:jc w:val="both"/>
-      </w:pPr>
-      <w:r>
-        <w:rPr>
-          <w:i/>
-        </w:rPr>
-        <w:t>Data Processing</w:t>
-      </w:r>
-      <w:r>
-        <w:t xml:space="preserve"> - Which software or method has been used</w:t>
-      </w:r>
-    </w:p>
-    <w:p>
-      <w:pPr>
-        <w:spacing w:after="0" w:line="240" w:lineRule="auto"/>
-        <w:jc w:val="both"/>
-      </w:pPr>
-    </w:p>
-    <w:p>
-      <w:pPr>
-        <w:spacing w:after="0" w:line="240" w:lineRule="auto"/>
-        <w:jc w:val="both"/>
-      </w:pPr>
-      <w:r>
-        <w:t>Eleanor Sinclair</w:t>
-      </w:r>
-    </w:p>
-    <w:p>
-      <w:pPr>
-        <w:spacing w:after="0" w:line="240" w:lineRule="auto"/>
-        <w:jc w:val="both"/>
-      </w:pPr>
-    </w:p>
-    <w:p>
-      <w:pPr>
-        <w:spacing w:after="0" w:line="240" w:lineRule="auto"/>
-        <w:jc w:val="both"/>
-      </w:pPr>
-    </w:p>
-    <w:p>
-      <w:pPr>
-        <w:spacing w:after="0" w:line="240" w:lineRule="auto"/>
-        <w:jc w:val="both"/>
-      </w:pPr>
-    </w:p>
-    <w:p>
-      <w:pPr>
-        <w:spacing w:after="0" w:line="240" w:lineRule="auto"/>
-        <w:jc w:val="both"/>
-      </w:pPr>
-    </w:p>
-    <w:p>
-      <w:pPr>
-        <w:spacing w:after="0" w:line="240" w:lineRule="auto"/>
-        <w:jc w:val="both"/>
-      </w:pPr>
-    </w:p>
-    <w:p>
-      <w:pPr>
-        <w:spacing w:after="0" w:line="240" w:lineRule="auto"/>
-        <w:jc w:val="both"/>
-        <w:rPr>
-          <w:u w:val="single"/>
-        </w:rPr>
-      </w:pPr>
     </w:p>
     <w:sectPr>
       <w:pgSz w:w="11906" w:h="16838"/>
@@ -8367,6 +9192,25 @@
       <w:u w:val="single"/>
     </w:rPr>
   </w:style>
+  <w:style w:type="table" w:styleId="Grigliatabella">
+    <w:name w:val="Table Grid"/>
+    <w:basedOn w:val="Tabellanormale"/>
+    <w:uiPriority w:val="59"/>
+    <w:rsid w:val="000B0D01"/>
+    <w:pPr>
+      <w:spacing w:after="0" w:line="240" w:lineRule="auto"/>
+    </w:pPr>
+    <w:tblPr>
+      <w:tblBorders>
+        <w:top w:val="single" w:sz="4" w:space="0" w:color="auto"/>
+        <w:left w:val="single" w:sz="4" w:space="0" w:color="auto"/>
+        <w:bottom w:val="single" w:sz="4" w:space="0" w:color="auto"/>
+        <w:right w:val="single" w:sz="4" w:space="0" w:color="auto"/>
+        <w:insideH w:val="single" w:sz="4" w:space="0" w:color="auto"/>
+        <w:insideV w:val="single" w:sz="4" w:space="0" w:color="auto"/>
+      </w:tblBorders>
+    </w:tblPr>
+  </w:style>
 </w:styles>
 </file>
 
@@ -8623,6 +9467,25 @@
       <w:color w:val="800080" w:themeColor="followedHyperlink"/>
       <w:u w:val="single"/>
     </w:rPr>
+  </w:style>
+  <w:style w:type="table" w:styleId="Grigliatabella">
+    <w:name w:val="Table Grid"/>
+    <w:basedOn w:val="Tabellanormale"/>
+    <w:uiPriority w:val="59"/>
+    <w:rsid w:val="000B0D01"/>
+    <w:pPr>
+      <w:spacing w:after="0" w:line="240" w:lineRule="auto"/>
+    </w:pPr>
+    <w:tblPr>
+      <w:tblBorders>
+        <w:top w:val="single" w:sz="4" w:space="0" w:color="auto"/>
+        <w:left w:val="single" w:sz="4" w:space="0" w:color="auto"/>
+        <w:bottom w:val="single" w:sz="4" w:space="0" w:color="auto"/>
+        <w:right w:val="single" w:sz="4" w:space="0" w:color="auto"/>
+        <w:insideH w:val="single" w:sz="4" w:space="0" w:color="auto"/>
+        <w:insideV w:val="single" w:sz="4" w:space="0" w:color="auto"/>
+      </w:tblBorders>
+    </w:tblPr>
   </w:style>
 </w:styles>
 </file>

</xml_diff>

<commit_message>
Commit before to clone to Legion 5
</commit_message>
<xml_diff>
--- a/COV19_meetings.docx
+++ b/COV19_meetings.docx
@@ -8018,9 +8018,15 @@
     </w:p>
     <w:p>
       <w:pPr>
-        <w:spacing w:after="0" w:line="240" w:lineRule="auto"/>
-        <w:jc w:val="both"/>
-      </w:pPr>
+        <w:pStyle w:val="Paragrafoelenco"/>
+        <w:spacing w:after="0" w:line="240" w:lineRule="auto"/>
+        <w:ind w:left="0"/>
+      </w:pPr>
+      <w:r>
+        <w:pict>
+          <v:rect id="_x0000_i1032" style="width:0;height:1.5pt" o:hralign="center" o:hrstd="t" o:hr="t" fillcolor="#a0a0a0" stroked="f"/>
+        </w:pict>
+      </w:r>
     </w:p>
     <w:p>
       <w:pPr>
@@ -8075,17 +8081,150 @@
           <w:i/>
         </w:rPr>
         <w:lastRenderedPageBreak/>
-        <w:t>08/11/2022</w:t>
-      </w:r>
-      <w:r>
-        <w:t xml:space="preserve">     Konstantinos</w:t>
-      </w:r>
-    </w:p>
-    <w:p>
-      <w:pPr>
-        <w:spacing w:after="0" w:line="240" w:lineRule="auto"/>
-        <w:jc w:val="both"/>
-      </w:pPr>
+        <w:t>15</w:t>
+      </w:r>
+      <w:r>
+        <w:rPr>
+          <w:b/>
+          <w:i/>
+        </w:rPr>
+        <w:t>/11/2022</w:t>
+      </w:r>
+      <w:r>
+        <w:t xml:space="preserve">     </w:t>
+      </w:r>
+      <w:r>
+        <w:t>MSC meeting</w:t>
+      </w:r>
+    </w:p>
+    <w:p>
+      <w:pPr>
+        <w:spacing w:after="0" w:line="240" w:lineRule="auto"/>
+        <w:jc w:val="both"/>
+      </w:pPr>
+    </w:p>
+    <w:p>
+      <w:pPr>
+        <w:spacing w:after="0" w:line="240" w:lineRule="auto"/>
+        <w:jc w:val="both"/>
+      </w:pPr>
+    </w:p>
+    <w:p>
+      <w:pPr>
+        <w:spacing w:after="0" w:line="240" w:lineRule="auto"/>
+        <w:jc w:val="both"/>
+      </w:pPr>
+      <w:r>
+        <w:t>Manchester will be interesting to explore by the way.</w:t>
+      </w:r>
+    </w:p>
+    <w:p>
+      <w:pPr>
+        <w:spacing w:after="0" w:line="240" w:lineRule="auto"/>
+        <w:jc w:val="both"/>
+      </w:pPr>
+    </w:p>
+    <w:p>
+      <w:pPr>
+        <w:spacing w:after="0" w:line="240" w:lineRule="auto"/>
+        <w:jc w:val="both"/>
+      </w:pPr>
+      <w:r>
+        <w:t>Upload to PHOSP what?</w:t>
+      </w:r>
+    </w:p>
+    <w:p>
+      <w:pPr>
+        <w:spacing w:after="0" w:line="240" w:lineRule="auto"/>
+        <w:jc w:val="both"/>
+      </w:pPr>
+    </w:p>
+    <w:p>
+      <w:pPr>
+        <w:spacing w:after="0" w:line="240" w:lineRule="auto"/>
+        <w:jc w:val="both"/>
+      </w:pPr>
+      <w:r>
+        <w:rPr>
+          <w:b/>
+        </w:rPr>
+        <w:t>DATA CATALOGUE</w:t>
+      </w:r>
+      <w:r>
+        <w:t xml:space="preserve"> what sample is taken from where. </w:t>
+      </w:r>
+    </w:p>
+    <w:p>
+      <w:pPr>
+        <w:spacing w:after="0" w:line="240" w:lineRule="auto"/>
+        <w:jc w:val="both"/>
+      </w:pPr>
+      <w:r>
+        <w:t>The data catalogue has the purpose to identify the cohort of patients over time in any site.</w:t>
+      </w:r>
+    </w:p>
+    <w:p>
+      <w:pPr>
+        <w:spacing w:after="0" w:line="240" w:lineRule="auto"/>
+        <w:jc w:val="both"/>
+      </w:pPr>
+      <w:r>
+        <w:t>As a connecting entity the catalogue will connect the data from different repositories</w:t>
+      </w:r>
+    </w:p>
+    <w:p>
+      <w:pPr>
+        <w:spacing w:after="0" w:line="240" w:lineRule="auto"/>
+        <w:jc w:val="both"/>
+      </w:pPr>
+      <w:r>
+        <w:t>At the end, put the data on the public repositories but first of all ....... catalogue !!!</w:t>
+      </w:r>
+    </w:p>
+    <w:p>
+      <w:pPr>
+        <w:spacing w:after="0" w:line="240" w:lineRule="auto"/>
+        <w:jc w:val="both"/>
+      </w:pPr>
+    </w:p>
+    <w:p>
+      <w:pPr>
+        <w:spacing w:after="0" w:line="240" w:lineRule="auto"/>
+        <w:jc w:val="both"/>
+      </w:pPr>
+      <w:r>
+        <w:t xml:space="preserve">The most updated metadata should be the “Surrey model”. Perhaps, </w:t>
+      </w:r>
+      <w:r>
+        <w:t xml:space="preserve">this model </w:t>
+      </w:r>
+      <w:r>
+        <w:t>will be shared through the group.</w:t>
+      </w:r>
+    </w:p>
+    <w:p>
+      <w:pPr>
+        <w:spacing w:after="0" w:line="240" w:lineRule="auto"/>
+        <w:jc w:val="both"/>
+      </w:pPr>
+    </w:p>
+    <w:p>
+      <w:pPr>
+        <w:spacing w:after="0" w:line="240" w:lineRule="auto"/>
+        <w:jc w:val="both"/>
+      </w:pPr>
+      <w:r>
+        <w:t>Not clear the id issue from ISARIC (PHOSP should include also ISARIC as mentioned by Drupad)</w:t>
+      </w:r>
+    </w:p>
+    <w:p>
+      <w:pPr>
+        <w:spacing w:after="0" w:line="240" w:lineRule="auto"/>
+        <w:jc w:val="both"/>
+      </w:pPr>
+      <w:r>
+        <w:t xml:space="preserve">Look for hospitalised and post-hospitalised set of patients. PHOSP is the most important source of data because include the time dimension (patient with follow-up). </w:t>
+      </w:r>
     </w:p>
     <w:p>
       <w:pPr>
@@ -8095,176 +8234,3374 @@
           <w:u w:val="single"/>
         </w:rPr>
       </w:pPr>
-      <w:r>
+    </w:p>
+    <w:p>
+      <w:pPr>
+        <w:spacing w:after="0" w:line="240" w:lineRule="auto"/>
+        <w:jc w:val="both"/>
+      </w:pPr>
+    </w:p>
+    <w:p>
+      <w:pPr>
+        <w:spacing w:after="0" w:line="240" w:lineRule="auto"/>
+        <w:jc w:val="both"/>
+      </w:pPr>
+      <w:r>
+        <w:t>At the moment the most searchable columns should be</w:t>
+      </w:r>
+    </w:p>
+    <w:p>
+      <w:pPr>
+        <w:spacing w:after="0" w:line="240" w:lineRule="auto"/>
+        <w:jc w:val="both"/>
+      </w:pPr>
+    </w:p>
+    <w:p>
+      <w:pPr>
+        <w:spacing w:after="0" w:line="240" w:lineRule="auto"/>
+        <w:jc w:val="both"/>
+      </w:pPr>
+      <w:r>
+        <w:t>STUDY ID</w:t>
+      </w:r>
+      <w:r>
+        <w:t xml:space="preserve"> </w:t>
+      </w:r>
+      <w:r>
+        <w:t xml:space="preserve"> </w:t>
+      </w:r>
+    </w:p>
+    <w:p>
+      <w:pPr>
+        <w:spacing w:after="0" w:line="240" w:lineRule="auto"/>
+        <w:jc w:val="both"/>
+      </w:pPr>
+      <w:r>
+        <w:t xml:space="preserve">age </w:t>
+      </w:r>
+      <w:r>
+        <w:t xml:space="preserve"> </w:t>
+      </w:r>
+    </w:p>
+    <w:p>
+      <w:pPr>
+        <w:spacing w:after="0" w:line="240" w:lineRule="auto"/>
+        <w:jc w:val="both"/>
+      </w:pPr>
+      <w:r>
+        <w:t>sex</w:t>
+      </w:r>
+      <w:r>
+        <w:t xml:space="preserve">  </w:t>
+      </w:r>
+    </w:p>
+    <w:p>
+      <w:pPr>
+        <w:spacing w:after="0" w:line="240" w:lineRule="auto"/>
+        <w:jc w:val="both"/>
+      </w:pPr>
+      <w:r>
+        <w:t>covid stage</w:t>
+      </w:r>
+    </w:p>
+    <w:p>
+      <w:pPr>
+        <w:spacing w:after="0" w:line="240" w:lineRule="auto"/>
+        <w:jc w:val="both"/>
+      </w:pPr>
+      <w:r>
+        <w:t xml:space="preserve">primary site owner </w:t>
+      </w:r>
+    </w:p>
+    <w:p>
+      <w:pPr>
+        <w:spacing w:after="0" w:line="240" w:lineRule="auto"/>
+        <w:jc w:val="both"/>
+      </w:pPr>
+    </w:p>
+    <w:p>
+      <w:pPr>
+        <w:spacing w:after="0" w:line="240" w:lineRule="auto"/>
+        <w:jc w:val="both"/>
+      </w:pPr>
+      <w:r>
+        <w:t>proteosome</w:t>
+      </w:r>
+      <w:r>
+        <w:t xml:space="preserve"> ???</w:t>
+      </w:r>
+    </w:p>
+    <w:p>
+      <w:pPr>
+        <w:spacing w:after="0" w:line="240" w:lineRule="auto"/>
+        <w:jc w:val="both"/>
         <w:rPr>
           <w:u w:val="single"/>
         </w:rPr>
-        <w:t>Sites:</w:t>
-      </w:r>
-    </w:p>
-    <w:p>
-      <w:pPr>
-        <w:spacing w:after="0" w:line="240" w:lineRule="auto"/>
-        <w:jc w:val="both"/>
-      </w:pPr>
-    </w:p>
-    <w:p>
-      <w:pPr>
-        <w:spacing w:after="0" w:line="240" w:lineRule="auto"/>
-        <w:jc w:val="both"/>
-      </w:pPr>
-    </w:p>
-    <w:p>
-      <w:pPr>
-        <w:spacing w:after="0" w:line="240" w:lineRule="auto"/>
-        <w:jc w:val="both"/>
-      </w:pPr>
-    </w:p>
-    <w:p>
-      <w:pPr>
-        <w:spacing w:after="0" w:line="240" w:lineRule="auto"/>
-        <w:jc w:val="both"/>
-      </w:pPr>
-    </w:p>
-    <w:p>
-      <w:pPr>
-        <w:spacing w:after="0" w:line="240" w:lineRule="auto"/>
-        <w:jc w:val="both"/>
-      </w:pPr>
-    </w:p>
-    <w:p>
-      <w:pPr>
-        <w:spacing w:after="0" w:line="240" w:lineRule="auto"/>
-        <w:jc w:val="both"/>
-      </w:pPr>
-    </w:p>
-    <w:p>
-      <w:pPr>
-        <w:spacing w:after="0" w:line="240" w:lineRule="auto"/>
-        <w:jc w:val="both"/>
-      </w:pPr>
-    </w:p>
-    <w:p>
-      <w:pPr>
-        <w:spacing w:after="0" w:line="240" w:lineRule="auto"/>
-        <w:jc w:val="both"/>
-      </w:pPr>
-    </w:p>
-    <w:p>
-      <w:pPr>
-        <w:spacing w:after="0" w:line="240" w:lineRule="auto"/>
-        <w:jc w:val="both"/>
-      </w:pPr>
-    </w:p>
-    <w:p>
-      <w:pPr>
-        <w:spacing w:after="0" w:line="240" w:lineRule="auto"/>
-        <w:jc w:val="both"/>
-      </w:pPr>
-    </w:p>
-    <w:p>
-      <w:pPr>
-        <w:spacing w:after="0" w:line="240" w:lineRule="auto"/>
-        <w:jc w:val="both"/>
-      </w:pPr>
-    </w:p>
-    <w:p>
-      <w:pPr>
-        <w:spacing w:after="0" w:line="240" w:lineRule="auto"/>
-        <w:jc w:val="both"/>
-      </w:pPr>
-    </w:p>
-    <w:p>
-      <w:pPr>
-        <w:spacing w:after="0" w:line="240" w:lineRule="auto"/>
-        <w:jc w:val="both"/>
-      </w:pPr>
-    </w:p>
-    <w:p>
-      <w:pPr>
-        <w:spacing w:after="0" w:line="240" w:lineRule="auto"/>
-        <w:jc w:val="both"/>
-      </w:pPr>
-    </w:p>
-    <w:p>
-      <w:pPr>
-        <w:spacing w:after="0" w:line="240" w:lineRule="auto"/>
-        <w:jc w:val="both"/>
-      </w:pPr>
-    </w:p>
-    <w:p>
-      <w:pPr>
-        <w:spacing w:after="0" w:line="240" w:lineRule="auto"/>
-        <w:jc w:val="both"/>
-      </w:pPr>
+      </w:pPr>
+    </w:p>
+    <w:p>
+      <w:pPr>
+        <w:spacing w:after="0" w:line="240" w:lineRule="auto"/>
+        <w:jc w:val="both"/>
+      </w:pPr>
+    </w:p>
+    <w:p>
+      <w:pPr>
+        <w:pStyle w:val="Paragrafoelenco"/>
+        <w:spacing w:after="0" w:line="240" w:lineRule="auto"/>
+        <w:ind w:left="0"/>
+      </w:pPr>
+      <w:r>
+        <w:pict>
+          <v:rect id="_x0000_i1033" style="width:0;height:1.5pt" o:hralign="center" o:hrstd="t" o:hr="t" fillcolor="#a0a0a0" stroked="f"/>
+        </w:pict>
+      </w:r>
+    </w:p>
+    <w:p>
+      <w:pPr>
+        <w:spacing w:after="0" w:line="240" w:lineRule="auto"/>
+        <w:jc w:val="both"/>
+      </w:pPr>
+    </w:p>
+    <w:p>
+      <w:pPr>
+        <w:spacing w:after="0" w:line="240" w:lineRule="auto"/>
+        <w:jc w:val="both"/>
+      </w:pPr>
+      <w:r>
+        <w:rPr>
+          <w:b/>
+          <w:i/>
+        </w:rPr>
+        <w:t>06/12</w:t>
+      </w:r>
+      <w:r>
+        <w:rPr>
+          <w:b/>
+          <w:i/>
+        </w:rPr>
+        <w:t>/2022</w:t>
+      </w:r>
+      <w:r>
+        <w:rPr>
+          <w:b/>
+          <w:i/>
+        </w:rPr>
+        <w:t xml:space="preserve">     </w:t>
+      </w:r>
+      <w:r>
+        <w:t>Drupad</w:t>
+      </w:r>
+    </w:p>
+    <w:p>
+      <w:pPr>
+        <w:spacing w:after="0" w:line="240" w:lineRule="auto"/>
+        <w:jc w:val="both"/>
+        <w:rPr>
+          <w:b/>
+        </w:rPr>
+      </w:pPr>
+    </w:p>
+    <w:p>
+      <w:pPr>
+        <w:spacing w:after="0" w:line="240" w:lineRule="auto"/>
+        <w:jc w:val="both"/>
+      </w:pPr>
+      <w:r>
+        <w:t>So far, I have considered the subject group as an entity with specific code that represent a group of subject</w:t>
+      </w:r>
+      <w:r>
+        <w:t xml:space="preserve">s. </w:t>
+      </w:r>
+    </w:p>
+    <w:p>
+      <w:pPr>
+        <w:spacing w:after="0" w:line="240" w:lineRule="auto"/>
+        <w:jc w:val="both"/>
+      </w:pPr>
+      <w:r>
+        <w:t xml:space="preserve">Instead, the group of subjects is not an entity but it is a composite key or a view that is defined combining different variable values at the same times. </w:t>
+      </w:r>
+      <w:r>
+        <w:t xml:space="preserve"> </w:t>
+      </w:r>
+    </w:p>
+    <w:p>
+      <w:pPr>
+        <w:spacing w:after="0" w:line="240" w:lineRule="auto"/>
+        <w:jc w:val="both"/>
+      </w:pPr>
+      <w:r>
+        <w:t xml:space="preserve">This concept modify the meaning of cohort in this database. </w:t>
+      </w:r>
+      <w:r>
+        <w:t xml:space="preserve">Since cohort is similar to the subject groups concept I always struggled to think about them in a separate way. With this new update a cohort could be seen as the group of patients that have been collected during the first COVID wave (or the second COVID wave as another cohort). </w:t>
+      </w:r>
+    </w:p>
+    <w:p>
+      <w:pPr>
+        <w:spacing w:after="0" w:line="240" w:lineRule="auto"/>
+        <w:jc w:val="both"/>
+      </w:pPr>
+    </w:p>
+    <w:p>
+      <w:pPr>
+        <w:spacing w:after="0" w:line="240" w:lineRule="auto"/>
+        <w:jc w:val="both"/>
+      </w:pPr>
+      <w:r>
+        <w:t>Always note that Surrey and ISARIC are very similar.</w:t>
+      </w:r>
+    </w:p>
+    <w:p>
+      <w:pPr>
+        <w:spacing w:after="0" w:line="240" w:lineRule="auto"/>
+        <w:jc w:val="both"/>
+      </w:pPr>
+    </w:p>
+    <w:p>
+      <w:pPr>
+        <w:spacing w:after="0" w:line="240" w:lineRule="auto"/>
+        <w:jc w:val="both"/>
+      </w:pPr>
+      <w:r>
+        <w:rPr>
+          <w:b/>
+          <w:color w:val="0070C0"/>
+        </w:rPr>
+        <w:t>P</w:t>
+      </w:r>
+      <w:r>
+        <w:rPr>
+          <w:b/>
+          <w:color w:val="0070C0"/>
+        </w:rPr>
+        <w:t xml:space="preserve">rimary site </w:t>
+      </w:r>
+      <w:r>
+        <w:rPr>
+          <w:b/>
+          <w:color w:val="0070C0"/>
+        </w:rPr>
+        <w:t>owner</w:t>
+      </w:r>
+      <w:r>
+        <w:t xml:space="preserve"> </w:t>
+      </w:r>
+      <w:r>
+        <w:t xml:space="preserve">is the </w:t>
+      </w:r>
+      <w:r>
+        <w:t>reference person</w:t>
+      </w:r>
+      <w:r>
+        <w:t xml:space="preserve"> to contact for the specific site.</w:t>
+      </w:r>
+    </w:p>
+    <w:p>
+      <w:pPr>
+        <w:spacing w:after="0" w:line="240" w:lineRule="auto"/>
+        <w:jc w:val="both"/>
+      </w:pPr>
+    </w:p>
+    <w:p>
+      <w:pPr>
+        <w:spacing w:after="0" w:line="240" w:lineRule="auto"/>
+        <w:jc w:val="both"/>
+      </w:pPr>
+      <w:r>
+        <w:t>We have selected the main tables that will compose the database. These tables have been selected from the grouping</w:t>
+      </w:r>
+      <w:r>
+        <w:t xml:space="preserve"> activity made through Python and Excel. </w:t>
+      </w:r>
+    </w:p>
+    <w:p>
+      <w:pPr>
+        <w:spacing w:after="0" w:line="240" w:lineRule="auto"/>
+        <w:jc w:val="both"/>
+      </w:pPr>
+      <w:r>
+        <w:t xml:space="preserve">I downloaded the labelled version of the REDCap table. I grouped the columns using the column “Complete” as references/delimiters of each group. Then I moved each group in Excel, named each of them as a table and discussed about wich one was to implement in the database model and which not (for the </w:t>
+      </w:r>
+      <w:r>
+        <w:lastRenderedPageBreak/>
+        <w:t>moment). Some tables have been summrised with one value. Some columns became dropdown menu or simply became one column because it was possible to represent them in a more concise way.</w:t>
+      </w:r>
+      <w:r>
+        <w:t xml:space="preserve"> </w:t>
+      </w:r>
+    </w:p>
+    <w:p>
+      <w:pPr>
+        <w:pStyle w:val="Paragrafoelenco"/>
+        <w:spacing w:after="0" w:line="240" w:lineRule="auto"/>
+        <w:ind w:left="0"/>
+      </w:pPr>
+      <w:r>
+        <w:pict>
+          <v:rect id="_x0000_i1034" style="width:0;height:1.5pt" o:hralign="center" o:hrstd="t" o:hr="t" fillcolor="#a0a0a0" stroked="f"/>
+        </w:pict>
+      </w:r>
+    </w:p>
+    <w:p>
+      <w:pPr>
+        <w:spacing w:after="0" w:line="240" w:lineRule="auto"/>
+        <w:jc w:val="both"/>
+      </w:pPr>
+    </w:p>
+    <w:p>
+      <w:pPr>
+        <w:spacing w:after="0" w:line="240" w:lineRule="auto"/>
+        <w:jc w:val="both"/>
+        <w:rPr>
+          <w:b/>
+          <w:i/>
+        </w:rPr>
+      </w:pPr>
+      <w:r>
+        <w:rPr>
+          <w:b/>
+          <w:i/>
+        </w:rPr>
+        <w:t>13/12</w:t>
+      </w:r>
+      <w:r>
+        <w:rPr>
+          <w:b/>
+          <w:i/>
+        </w:rPr>
+        <w:t>/2022</w:t>
+      </w:r>
+    </w:p>
+    <w:p>
+      <w:pPr>
+        <w:spacing w:after="0" w:line="240" w:lineRule="auto"/>
+        <w:jc w:val="both"/>
+      </w:pPr>
+    </w:p>
+    <w:p>
+      <w:pPr>
+        <w:spacing w:after="0" w:line="240" w:lineRule="auto"/>
+        <w:jc w:val="both"/>
+      </w:pPr>
+      <w:r>
+        <w:t>Iliyana maybe is working on data comparable with ISARIC or PHOSP.</w:t>
+      </w:r>
+    </w:p>
+    <w:p>
+      <w:pPr>
+        <w:spacing w:after="0" w:line="240" w:lineRule="auto"/>
+        <w:jc w:val="both"/>
+      </w:pPr>
+      <w:r>
+        <w:t>what happened to someone that has been hospitalised ............</w:t>
+      </w:r>
+    </w:p>
+    <w:p>
+      <w:pPr>
+        <w:spacing w:after="0" w:line="240" w:lineRule="auto"/>
+        <w:jc w:val="both"/>
+      </w:pPr>
+    </w:p>
+    <w:p>
+      <w:pPr>
+        <w:spacing w:after="0" w:line="240" w:lineRule="auto"/>
+        <w:jc w:val="both"/>
+      </w:pPr>
+      <w:r>
+        <w:t>Instrument comparison should be one of the features to have in the db.</w:t>
+      </w:r>
+    </w:p>
+    <w:p>
+      <w:pPr>
+        <w:spacing w:after="0" w:line="240" w:lineRule="auto"/>
+        <w:jc w:val="both"/>
+      </w:pPr>
+    </w:p>
+    <w:p>
+      <w:pPr>
+        <w:spacing w:after="0" w:line="240" w:lineRule="auto"/>
+        <w:jc w:val="both"/>
+        <w:rPr>
+          <w:color w:val="FF0000"/>
+        </w:rPr>
+      </w:pPr>
+    </w:p>
+    <w:p>
+      <w:pPr>
+        <w:spacing w:after="0" w:line="240" w:lineRule="auto"/>
+        <w:jc w:val="both"/>
+      </w:pPr>
+    </w:p>
+    <w:p>
+      <w:pPr>
+        <w:spacing w:after="0" w:line="240" w:lineRule="auto"/>
+        <w:jc w:val="both"/>
+      </w:pPr>
+    </w:p>
+    <w:p>
+      <w:pPr>
+        <w:shd w:val="clear" w:color="auto" w:fill="C2D69B" w:themeFill="accent3" w:themeFillTint="99"/>
+        <w:spacing w:after="0" w:line="240" w:lineRule="auto"/>
+        <w:jc w:val="both"/>
+      </w:pPr>
+      <w:r>
+        <w:t>D</w:t>
+      </w:r>
+      <w:r>
+        <w:t xml:space="preserve">oubt: </w:t>
+      </w:r>
+    </w:p>
+    <w:p>
+      <w:pPr>
+        <w:shd w:val="clear" w:color="auto" w:fill="C2D69B" w:themeFill="accent3" w:themeFillTint="99"/>
+        <w:spacing w:after="0" w:line="240" w:lineRule="auto"/>
+        <w:jc w:val="both"/>
+      </w:pPr>
+      <w:r>
+        <w:t xml:space="preserve">The concept of </w:t>
+      </w:r>
+      <w:r>
+        <w:rPr>
+          <w:b/>
+          <w:color w:val="0070C0"/>
+        </w:rPr>
+        <w:t>Technical Replicate</w:t>
+      </w:r>
+      <w:r>
+        <w:rPr>
+          <w:color w:val="0070C0"/>
+        </w:rPr>
+        <w:t xml:space="preserve"> </w:t>
+      </w:r>
+      <w:r>
+        <w:t>should be considered?</w:t>
+      </w:r>
+    </w:p>
+    <w:p>
+      <w:pPr>
+        <w:shd w:val="clear" w:color="auto" w:fill="C2D69B" w:themeFill="accent3" w:themeFillTint="99"/>
+        <w:spacing w:after="0" w:line="240" w:lineRule="auto"/>
+        <w:jc w:val="both"/>
+      </w:pPr>
+      <w:r>
+        <w:t xml:space="preserve">This concept is not referred directly to aliquots. Instead, it is the concept of a sample that has been aliquoted and the single aliquote is analised two times (through the same type of analysis, for instance). These two analysis will be two </w:t>
+      </w:r>
+      <w:r>
+        <w:rPr>
+          <w:b/>
+          <w:color w:val="0070C0"/>
+        </w:rPr>
+        <w:t>‘technical replicates’ of the same aliquote of the same sample_type</w:t>
+      </w:r>
+      <w:r>
+        <w:t>.</w:t>
+      </w:r>
+    </w:p>
+    <w:p>
+      <w:pPr>
+        <w:spacing w:after="0" w:line="240" w:lineRule="auto"/>
+        <w:jc w:val="both"/>
+        <w:rPr>
+          <w:color w:val="4F6228" w:themeColor="accent3" w:themeShade="80"/>
+        </w:rPr>
+      </w:pPr>
+    </w:p>
+    <w:p>
+      <w:pPr>
+        <w:spacing w:after="0" w:line="240" w:lineRule="auto"/>
+        <w:jc w:val="both"/>
+      </w:pPr>
+      <w:r>
+        <w:rPr>
+          <w:color w:val="4F6228" w:themeColor="accent3" w:themeShade="80"/>
+        </w:rPr>
+        <w:t>N</w:t>
+      </w:r>
+      <w:r>
+        <w:rPr>
+          <w:color w:val="4F6228" w:themeColor="accent3" w:themeShade="80"/>
+        </w:rPr>
+        <w:t>o technical replicates</w:t>
+      </w:r>
+    </w:p>
+    <w:p>
+      <w:pPr>
+        <w:spacing w:after="0" w:line="240" w:lineRule="auto"/>
+        <w:jc w:val="both"/>
+      </w:pPr>
+    </w:p>
+    <w:p>
+      <w:pPr>
+        <w:shd w:val="clear" w:color="auto" w:fill="C2D69B" w:themeFill="accent3" w:themeFillTint="99"/>
+        <w:spacing w:after="0" w:line="240" w:lineRule="auto"/>
+        <w:jc w:val="both"/>
+        <w:rPr>
+          <w:b/>
+        </w:rPr>
+      </w:pPr>
+      <w:r>
+        <w:rPr>
+          <w:b/>
+        </w:rPr>
+        <w:t>Clinical data</w:t>
+      </w:r>
+    </w:p>
+    <w:p>
+      <w:pPr>
+        <w:shd w:val="clear" w:color="auto" w:fill="C2D69B" w:themeFill="accent3" w:themeFillTint="99"/>
+        <w:spacing w:after="0" w:line="240" w:lineRule="auto"/>
+        <w:jc w:val="both"/>
+      </w:pPr>
+      <w:r>
+        <w:t xml:space="preserve">From REDCap I can see different clinical data that could describe different aspects of the patient and the sample. </w:t>
+      </w:r>
+    </w:p>
+    <w:p>
+      <w:pPr>
+        <w:shd w:val="clear" w:color="auto" w:fill="C2D69B" w:themeFill="accent3" w:themeFillTint="99"/>
+        <w:spacing w:after="0" w:line="240" w:lineRule="auto"/>
+        <w:jc w:val="both"/>
+      </w:pPr>
+      <w:r>
+        <w:t>Have you already though about any descriptor?</w:t>
+      </w:r>
+    </w:p>
+    <w:p>
+      <w:pPr>
+        <w:shd w:val="clear" w:color="auto" w:fill="C2D69B" w:themeFill="accent3" w:themeFillTint="99"/>
+        <w:spacing w:after="0" w:line="240" w:lineRule="auto"/>
+        <w:jc w:val="both"/>
+      </w:pPr>
+      <w:r>
+        <w:t xml:space="preserve">Perdita mentioned the </w:t>
+      </w:r>
+      <w:r>
+        <w:rPr>
+          <w:color w:val="0070C0"/>
+        </w:rPr>
+        <w:t>Covid stage</w:t>
+      </w:r>
+      <w:r>
+        <w:t>. This could be a descriptor if created combining different columns in REDCap that can define the “Covid situation” of the patient.</w:t>
+      </w:r>
+    </w:p>
+    <w:p>
+      <w:pPr>
+        <w:spacing w:after="0" w:line="240" w:lineRule="auto"/>
+        <w:jc w:val="both"/>
+      </w:pPr>
+    </w:p>
+    <w:p>
+      <w:pPr>
+        <w:spacing w:after="0" w:line="240" w:lineRule="auto"/>
+        <w:jc w:val="both"/>
+        <w:rPr>
+          <w:color w:val="4F6228" w:themeColor="accent3" w:themeShade="80"/>
+        </w:rPr>
+      </w:pPr>
+      <w:r>
+        <w:rPr>
+          <w:color w:val="4F6228" w:themeColor="accent3" w:themeShade="80"/>
+        </w:rPr>
+        <w:t>We will use the setup of variables that we have selected with Drupad on the 06/12/2022 meeting.</w:t>
+      </w:r>
+    </w:p>
+    <w:p>
+      <w:pPr>
+        <w:spacing w:after="0" w:line="240" w:lineRule="auto"/>
+        <w:jc w:val="both"/>
+      </w:pPr>
+    </w:p>
+    <w:p>
+      <w:pPr>
+        <w:spacing w:after="0" w:line="240" w:lineRule="auto"/>
+        <w:jc w:val="both"/>
+      </w:pPr>
+    </w:p>
+    <w:p>
+      <w:pPr>
+        <w:spacing w:after="0" w:line="240" w:lineRule="auto"/>
+        <w:jc w:val="both"/>
+      </w:pPr>
+      <w:r>
+        <w:t xml:space="preserve">Next meeting </w:t>
+      </w:r>
+      <w:r>
+        <w:t>10 january</w:t>
+      </w:r>
+    </w:p>
+    <w:p>
+      <w:pPr>
+        <w:pStyle w:val="Paragrafoelenco"/>
+        <w:spacing w:after="0" w:line="240" w:lineRule="auto"/>
+        <w:ind w:left="0"/>
+      </w:pPr>
+      <w:r>
+        <w:pict>
+          <v:rect id="_x0000_i1035" style="width:0;height:1.5pt" o:hralign="center" o:hrstd="t" o:hr="t" fillcolor="#a0a0a0" stroked="f"/>
+        </w:pict>
+      </w:r>
+    </w:p>
+    <w:p>
+      <w:pPr>
+        <w:spacing w:after="0" w:line="240" w:lineRule="auto"/>
+        <w:jc w:val="both"/>
+      </w:pPr>
+    </w:p>
+    <w:p>
+      <w:pPr>
+        <w:spacing w:after="0" w:line="240" w:lineRule="auto"/>
+        <w:jc w:val="both"/>
+      </w:pPr>
+      <w:r>
+        <w:rPr>
+          <w:b/>
+          <w:i/>
+        </w:rPr>
+        <w:t>20/12/2022</w:t>
+      </w:r>
+      <w:r>
+        <w:t xml:space="preserve">   Drupad</w:t>
+      </w:r>
+    </w:p>
+    <w:p>
+      <w:pPr>
+        <w:spacing w:after="0" w:line="240" w:lineRule="auto"/>
+        <w:jc w:val="both"/>
+      </w:pPr>
+    </w:p>
+    <w:p>
+      <w:pPr>
+        <w:spacing w:after="0" w:line="240" w:lineRule="auto"/>
+        <w:jc w:val="both"/>
+      </w:pPr>
+      <w:r>
+        <w:rPr>
+          <w:highlight w:val="yellow"/>
+        </w:rPr>
+        <w:t>references to db Tables</w:t>
+      </w:r>
+    </w:p>
+    <w:p>
+      <w:pPr>
+        <w:spacing w:after="0" w:line="240" w:lineRule="auto"/>
+        <w:jc w:val="both"/>
+      </w:pPr>
+    </w:p>
+    <w:p>
+      <w:pPr>
+        <w:spacing w:after="0" w:line="240" w:lineRule="auto"/>
+        <w:jc w:val="both"/>
+      </w:pPr>
+    </w:p>
+    <w:p>
+      <w:pPr>
+        <w:spacing w:after="0" w:line="240" w:lineRule="auto"/>
+        <w:jc w:val="both"/>
+      </w:pPr>
+    </w:p>
+    <w:p>
+      <w:pPr>
+        <w:spacing w:after="0" w:line="240" w:lineRule="auto"/>
+        <w:jc w:val="both"/>
+        <w:rPr>
+          <w:b/>
+        </w:rPr>
+      </w:pPr>
+      <w:r>
+        <w:rPr>
+          <w:b/>
+        </w:rPr>
+        <w:t xml:space="preserve">Sample </w:t>
+      </w:r>
+    </w:p>
+    <w:p>
+      <w:pPr>
+        <w:spacing w:after="0" w:line="240" w:lineRule="auto"/>
+        <w:ind w:left="708"/>
+        <w:jc w:val="both"/>
+        <w:rPr>
+          <w:strike/>
+        </w:rPr>
+      </w:pPr>
+      <w:r>
+        <w:rPr>
+          <w:strike/>
+        </w:rPr>
+        <w:t xml:space="preserve">7 - </w:t>
+      </w:r>
+      <w:r>
+        <w:rPr>
+          <w:rFonts w:ascii="Calibri" w:eastAsia="Times New Roman" w:hAnsi="Calibri" w:cs="Times New Roman"/>
+          <w:strike/>
+          <w:color w:val="000000"/>
+          <w:lang w:eastAsia="en-GB"/>
+        </w:rPr>
+        <w:t>Repeat Instrument</w:t>
+      </w:r>
+      <w:r>
+        <w:rPr>
+          <w:strike/>
+        </w:rPr>
+        <w:t xml:space="preserve"> : if we need it please explain</w:t>
+      </w:r>
+    </w:p>
+    <w:p>
+      <w:pPr>
+        <w:spacing w:after="0" w:line="240" w:lineRule="auto"/>
+        <w:ind w:left="708"/>
+        <w:jc w:val="both"/>
+        <w:rPr>
+          <w:strike/>
+        </w:rPr>
+      </w:pPr>
+      <w:r>
+        <w:rPr>
+          <w:strike/>
+        </w:rPr>
+        <w:t xml:space="preserve">8 </w:t>
+      </w:r>
+      <w:r>
+        <w:rPr>
+          <w:rFonts w:ascii="Calibri" w:eastAsia="Times New Roman" w:hAnsi="Calibri" w:cs="Times New Roman"/>
+          <w:strike/>
+          <w:color w:val="000000"/>
+          <w:lang w:eastAsia="en-GB"/>
+        </w:rPr>
+        <w:t xml:space="preserve">- Repeat Instance      : </w:t>
+      </w:r>
+      <w:r>
+        <w:rPr>
+          <w:strike/>
+        </w:rPr>
+        <w:t>if we need it please explain</w:t>
+      </w:r>
+    </w:p>
+    <w:p>
+      <w:pPr>
+        <w:ind w:left="708"/>
+        <w:jc w:val="both"/>
+        <w:rPr>
+          <w:rFonts w:ascii="Calibri" w:eastAsia="Times New Roman" w:hAnsi="Calibri" w:cs="Times New Roman"/>
+          <w:color w:val="000000"/>
+          <w:lang w:eastAsia="en-GB"/>
+        </w:rPr>
+      </w:pPr>
+      <w:r>
+        <w:t xml:space="preserve">9 - </w:t>
+      </w:r>
+      <w:r>
+        <w:rPr>
+          <w:rFonts w:ascii="Calibri" w:eastAsia="Times New Roman" w:hAnsi="Calibri" w:cs="Times New Roman"/>
+          <w:color w:val="000000"/>
+          <w:lang w:eastAsia="en-GB"/>
+        </w:rPr>
+        <w:t>Survey Timestamp</w:t>
+      </w:r>
+      <w:r>
+        <w:rPr>
+          <w:rFonts w:ascii="Calibri" w:eastAsia="Times New Roman" w:hAnsi="Calibri" w:cs="Times New Roman"/>
+          <w:color w:val="000000"/>
+          <w:lang w:eastAsia="en-GB"/>
+        </w:rPr>
+        <w:t xml:space="preserve">  : it is not clear why is reffered to the survey_date. It could be change in sample_date to record the day when the sample has been taken?</w:t>
+      </w:r>
+    </w:p>
+    <w:p>
+      <w:pPr>
+        <w:ind w:left="708"/>
+        <w:jc w:val="both"/>
+        <w:rPr>
+          <w:rFonts w:ascii="Calibri" w:eastAsia="Times New Roman" w:hAnsi="Calibri" w:cs="Times New Roman"/>
+          <w:color w:val="000000"/>
+          <w:lang w:eastAsia="en-GB"/>
+        </w:rPr>
+      </w:pPr>
+      <w:r>
+        <w:rPr>
+          <w:rFonts w:ascii="Calibri" w:eastAsia="Times New Roman" w:hAnsi="Calibri" w:cs="Times New Roman"/>
+          <w:color w:val="000000"/>
+          <w:lang w:eastAsia="en-GB"/>
+        </w:rPr>
+        <w:t>evenet as multiple sample of the same type</w:t>
+      </w:r>
+    </w:p>
+    <w:p>
+      <w:pPr>
+        <w:spacing w:after="0" w:line="240" w:lineRule="auto"/>
+        <w:jc w:val="both"/>
+        <w:rPr>
+          <w:rFonts w:ascii="Calibri" w:eastAsia="Times New Roman" w:hAnsi="Calibri" w:cs="Times New Roman"/>
+          <w:b/>
+          <w:color w:val="000000"/>
+          <w:lang w:eastAsia="en-GB"/>
+        </w:rPr>
+      </w:pPr>
+      <w:r>
+        <w:rPr>
+          <w:rFonts w:ascii="Calibri" w:eastAsia="Times New Roman" w:hAnsi="Calibri" w:cs="Times New Roman"/>
+          <w:b/>
+          <w:color w:val="000000"/>
+          <w:lang w:eastAsia="en-GB"/>
+        </w:rPr>
+        <w:t>Analysis</w:t>
+      </w:r>
+    </w:p>
+    <w:p>
+      <w:pPr>
+        <w:spacing w:after="0" w:line="240" w:lineRule="auto"/>
+        <w:ind w:left="708"/>
+        <w:jc w:val="both"/>
+        <w:rPr>
+          <w:rFonts w:ascii="Calibri" w:eastAsia="Times New Roman" w:hAnsi="Calibri" w:cs="Times New Roman"/>
+          <w:color w:val="000000"/>
+          <w:lang w:eastAsia="en-GB"/>
+        </w:rPr>
+      </w:pPr>
+      <w:r>
+        <w:rPr>
+          <w:rFonts w:ascii="Calibri" w:eastAsia="Times New Roman" w:hAnsi="Calibri" w:cs="Times New Roman"/>
+          <w:color w:val="000000"/>
+          <w:lang w:eastAsia="en-GB"/>
+        </w:rPr>
+        <w:t>6 - qc_used : was one of the Perdita requirements</w:t>
+      </w:r>
+      <w:r>
+        <w:rPr>
+          <w:rFonts w:ascii="Calibri" w:eastAsia="Times New Roman" w:hAnsi="Calibri" w:cs="Times New Roman"/>
+          <w:color w:val="000000"/>
+          <w:lang w:eastAsia="en-GB"/>
+        </w:rPr>
+        <w:t xml:space="preserve"> - list of names</w:t>
+      </w:r>
+    </w:p>
+    <w:p>
+      <w:pPr>
+        <w:spacing w:after="0" w:line="240" w:lineRule="auto"/>
+        <w:jc w:val="both"/>
+        <w:rPr>
+          <w:rFonts w:ascii="Calibri" w:eastAsia="Times New Roman" w:hAnsi="Calibri" w:cs="Times New Roman"/>
+          <w:color w:val="000000"/>
+          <w:lang w:eastAsia="en-GB"/>
+        </w:rPr>
+      </w:pPr>
+    </w:p>
+    <w:p>
+      <w:pPr>
+        <w:spacing w:after="0" w:line="240" w:lineRule="auto"/>
+        <w:jc w:val="both"/>
+        <w:rPr>
+          <w:rFonts w:ascii="Calibri" w:eastAsia="Times New Roman" w:hAnsi="Calibri" w:cs="Times New Roman"/>
+          <w:b/>
+          <w:color w:val="000000"/>
+          <w:lang w:eastAsia="en-GB"/>
+        </w:rPr>
+      </w:pPr>
+    </w:p>
+    <w:p>
+      <w:pPr>
+        <w:spacing w:after="0" w:line="240" w:lineRule="auto"/>
+        <w:jc w:val="both"/>
+        <w:rPr>
+          <w:rFonts w:ascii="Calibri" w:eastAsia="Times New Roman" w:hAnsi="Calibri" w:cs="Times New Roman"/>
+          <w:b/>
+          <w:color w:val="000000"/>
+          <w:lang w:eastAsia="en-GB"/>
+        </w:rPr>
+      </w:pPr>
+      <w:r>
+        <w:rPr>
+          <w:rFonts w:ascii="Calibri" w:eastAsia="Times New Roman" w:hAnsi="Calibri" w:cs="Times New Roman"/>
+          <w:b/>
+          <w:color w:val="000000"/>
+          <w:lang w:eastAsia="en-GB"/>
+        </w:rPr>
+        <w:lastRenderedPageBreak/>
+        <w:t>Inclusion_Assessment</w:t>
+      </w:r>
+    </w:p>
+    <w:p>
+      <w:pPr>
+        <w:spacing w:after="0" w:line="240" w:lineRule="auto"/>
+        <w:ind w:left="708"/>
+        <w:jc w:val="both"/>
+        <w:rPr>
+          <w:rFonts w:ascii="Calibri" w:eastAsia="Times New Roman" w:hAnsi="Calibri" w:cs="Times New Roman"/>
+          <w:color w:val="000000"/>
+          <w:lang w:eastAsia="en-GB"/>
+        </w:rPr>
+      </w:pPr>
+      <w:r>
+        <w:rPr>
+          <w:rFonts w:ascii="Calibri" w:eastAsia="Times New Roman" w:hAnsi="Calibri" w:cs="Times New Roman"/>
+          <w:color w:val="000000"/>
+          <w:lang w:eastAsia="en-GB"/>
+        </w:rPr>
+        <w:t xml:space="preserve">3 - </w:t>
+      </w:r>
+      <w:r>
+        <w:rPr>
+          <w:rFonts w:ascii="Calibri" w:eastAsia="Times New Roman" w:hAnsi="Calibri" w:cs="Times New Roman"/>
+          <w:color w:val="000000"/>
+          <w:lang w:eastAsia="en-GB"/>
+        </w:rPr>
+        <w:t>A history of self reported feverishness or measured fever of ≥ 38°C</w:t>
+      </w:r>
+    </w:p>
+    <w:p>
+      <w:pPr>
+        <w:spacing w:after="0" w:line="240" w:lineRule="auto"/>
+        <w:ind w:left="708"/>
+        <w:jc w:val="both"/>
+        <w:rPr>
+          <w:rFonts w:ascii="Calibri" w:eastAsia="Times New Roman" w:hAnsi="Calibri" w:cs="Times New Roman"/>
+          <w:color w:val="000000"/>
+          <w:lang w:eastAsia="en-GB"/>
+        </w:rPr>
+      </w:pPr>
+      <w:r>
+        <w:rPr>
+          <w:rFonts w:ascii="Calibri" w:eastAsia="Times New Roman" w:hAnsi="Calibri" w:cs="Times New Roman"/>
+          <w:color w:val="000000"/>
+          <w:lang w:eastAsia="en-GB"/>
+        </w:rPr>
+        <w:t>If I leave a boolean this field just reports if the patient had the feaver before he joined the hospital.</w:t>
+      </w:r>
+    </w:p>
+    <w:p>
+      <w:pPr>
+        <w:spacing w:after="0" w:line="240" w:lineRule="auto"/>
+        <w:ind w:left="708"/>
+        <w:jc w:val="both"/>
+        <w:rPr>
+          <w:rFonts w:ascii="Calibri" w:eastAsia="Times New Roman" w:hAnsi="Calibri" w:cs="Times New Roman"/>
+          <w:color w:val="000000"/>
+          <w:lang w:eastAsia="en-GB"/>
+        </w:rPr>
+      </w:pPr>
+      <w:r>
+        <w:rPr>
+          <w:rFonts w:ascii="Calibri" w:eastAsia="Times New Roman" w:hAnsi="Calibri" w:cs="Times New Roman"/>
+          <w:color w:val="000000"/>
+          <w:lang w:eastAsia="en-GB"/>
+        </w:rPr>
+        <w:t>OTHERWISE specify other options</w:t>
+      </w:r>
+    </w:p>
+    <w:p>
+      <w:pPr>
+        <w:spacing w:after="0" w:line="240" w:lineRule="auto"/>
+        <w:ind w:left="708"/>
+        <w:jc w:val="both"/>
+        <w:rPr>
+          <w:rFonts w:ascii="Calibri" w:eastAsia="Times New Roman" w:hAnsi="Calibri" w:cs="Times New Roman"/>
+          <w:color w:val="000000"/>
+          <w:lang w:eastAsia="en-GB"/>
+        </w:rPr>
+      </w:pPr>
+    </w:p>
+    <w:p>
+      <w:pPr>
+        <w:spacing w:after="0" w:line="240" w:lineRule="auto"/>
+        <w:ind w:left="708"/>
+        <w:jc w:val="both"/>
+        <w:rPr>
+          <w:rFonts w:ascii="Calibri" w:eastAsia="Times New Roman" w:hAnsi="Calibri" w:cs="Times New Roman"/>
+          <w:color w:val="000000"/>
+          <w:lang w:eastAsia="en-GB"/>
+        </w:rPr>
+      </w:pPr>
+    </w:p>
+    <w:p>
+      <w:pPr>
+        <w:spacing w:after="0" w:line="240" w:lineRule="auto"/>
+        <w:ind w:left="708"/>
+        <w:jc w:val="both"/>
+        <w:rPr>
+          <w:rFonts w:ascii="Calibri" w:eastAsia="Times New Roman" w:hAnsi="Calibri" w:cs="Times New Roman"/>
+          <w:color w:val="000000"/>
+          <w:lang w:eastAsia="en-GB"/>
+        </w:rPr>
+      </w:pPr>
+    </w:p>
+    <w:p>
+      <w:pPr>
+        <w:spacing w:after="0" w:line="240" w:lineRule="auto"/>
+        <w:jc w:val="both"/>
+        <w:rPr>
+          <w:rFonts w:ascii="Calibri" w:eastAsia="Times New Roman" w:hAnsi="Calibri" w:cs="Times New Roman"/>
+          <w:b/>
+          <w:color w:val="000000"/>
+          <w:lang w:eastAsia="en-GB"/>
+        </w:rPr>
+      </w:pPr>
+      <w:r>
+        <w:rPr>
+          <w:rFonts w:ascii="Calibri" w:eastAsia="Times New Roman" w:hAnsi="Calibri" w:cs="Times New Roman"/>
+          <w:b/>
+          <w:color w:val="000000"/>
+          <w:lang w:eastAsia="en-GB"/>
+        </w:rPr>
+        <w:t>Comorbidity</w:t>
+      </w:r>
+    </w:p>
+    <w:p>
+      <w:pPr>
+        <w:spacing w:after="0" w:line="240" w:lineRule="auto"/>
+        <w:ind w:left="708"/>
+        <w:jc w:val="both"/>
+      </w:pPr>
+      <w:r>
+        <w:t>T</w:t>
+      </w:r>
+      <w:r>
+        <w:t>hese variables could be represented with a list of options</w:t>
+      </w:r>
+    </w:p>
+    <w:p>
+      <w:pPr>
+        <w:spacing w:after="0" w:line="240" w:lineRule="auto"/>
+        <w:ind w:left="1416"/>
+        <w:jc w:val="both"/>
+        <w:rPr>
+          <w:rFonts w:ascii="Calibri" w:eastAsia="Times New Roman" w:hAnsi="Calibri" w:cs="Times New Roman"/>
+          <w:color w:val="000000"/>
+          <w:lang w:eastAsia="en-GB"/>
+        </w:rPr>
+      </w:pPr>
+      <w:r>
+        <w:t xml:space="preserve">3 - </w:t>
+      </w:r>
+      <w:r>
+        <w:rPr>
+          <w:rFonts w:ascii="Calibri" w:eastAsia="Times New Roman" w:hAnsi="Calibri" w:cs="Times New Roman"/>
+          <w:color w:val="000000"/>
+          <w:lang w:eastAsia="en-GB"/>
+        </w:rPr>
+        <w:t>Chronic cardiac disease, including congenital heart disease (not hypertension)</w:t>
+      </w:r>
+    </w:p>
+    <w:p>
+      <w:pPr>
+        <w:spacing w:after="0"/>
+        <w:ind w:left="1416"/>
+        <w:jc w:val="both"/>
+        <w:rPr>
+          <w:rFonts w:ascii="Calibri" w:eastAsia="Times New Roman" w:hAnsi="Calibri" w:cs="Times New Roman"/>
+          <w:color w:val="000000"/>
+          <w:lang w:eastAsia="en-GB"/>
+        </w:rPr>
+      </w:pPr>
+      <w:r>
+        <w:rPr>
+          <w:rFonts w:ascii="Calibri" w:eastAsia="Times New Roman" w:hAnsi="Calibri" w:cs="Times New Roman"/>
+          <w:color w:val="000000"/>
+          <w:lang w:eastAsia="en-GB"/>
+        </w:rPr>
+        <w:t xml:space="preserve">5 - </w:t>
+      </w:r>
+      <w:r>
+        <w:rPr>
+          <w:rFonts w:ascii="Calibri" w:eastAsia="Times New Roman" w:hAnsi="Calibri" w:cs="Times New Roman"/>
+          <w:color w:val="000000"/>
+          <w:lang w:eastAsia="en-GB"/>
+        </w:rPr>
+        <w:t>Chronic pulmonary disease (not asthma)</w:t>
+      </w:r>
+    </w:p>
+    <w:p>
+      <w:pPr>
+        <w:spacing w:after="0"/>
+        <w:ind w:left="1416"/>
+        <w:jc w:val="both"/>
+        <w:rPr>
+          <w:rFonts w:ascii="Calibri" w:eastAsia="Times New Roman" w:hAnsi="Calibri" w:cs="Times New Roman"/>
+          <w:color w:val="000000"/>
+          <w:lang w:eastAsia="en-GB"/>
+        </w:rPr>
+      </w:pPr>
+      <w:r>
+        <w:rPr>
+          <w:rFonts w:ascii="Calibri" w:eastAsia="Times New Roman" w:hAnsi="Calibri" w:cs="Times New Roman"/>
+          <w:color w:val="000000"/>
+          <w:lang w:eastAsia="en-GB"/>
+        </w:rPr>
+        <w:t xml:space="preserve">7 - </w:t>
+      </w:r>
+      <w:r>
+        <w:rPr>
+          <w:rFonts w:ascii="Calibri" w:eastAsia="Times New Roman" w:hAnsi="Calibri" w:cs="Times New Roman"/>
+          <w:color w:val="000000"/>
+          <w:lang w:eastAsia="en-GB"/>
+        </w:rPr>
+        <w:t>Moderate or severe liver disease</w:t>
+      </w:r>
+      <w:r>
+        <w:rPr>
+          <w:rFonts w:ascii="Calibri" w:eastAsia="Times New Roman" w:hAnsi="Calibri" w:cs="Times New Roman"/>
+          <w:color w:val="000000"/>
+          <w:lang w:eastAsia="en-GB"/>
+        </w:rPr>
+        <w:t xml:space="preserve"> </w:t>
+      </w:r>
+    </w:p>
+    <w:p>
+      <w:pPr>
+        <w:spacing w:after="0" w:line="240" w:lineRule="auto"/>
+        <w:ind w:left="1416"/>
+        <w:jc w:val="both"/>
+        <w:rPr>
+          <w:rFonts w:ascii="Calibri" w:eastAsia="Times New Roman" w:hAnsi="Calibri" w:cs="Times New Roman"/>
+          <w:color w:val="000000"/>
+          <w:lang w:eastAsia="en-GB"/>
+        </w:rPr>
+      </w:pPr>
+      <w:r>
+        <w:rPr>
+          <w:rFonts w:ascii="Calibri" w:eastAsia="Times New Roman" w:hAnsi="Calibri" w:cs="Times New Roman"/>
+          <w:color w:val="000000"/>
+          <w:lang w:eastAsia="en-GB"/>
+        </w:rPr>
+        <w:t>8 - Mild Liver disease</w:t>
+      </w:r>
+    </w:p>
+    <w:p>
+      <w:pPr>
+        <w:spacing w:after="0" w:line="240" w:lineRule="auto"/>
+        <w:ind w:left="708"/>
+        <w:jc w:val="both"/>
+        <w:rPr>
+          <w:rFonts w:ascii="Calibri" w:eastAsia="Times New Roman" w:hAnsi="Calibri" w:cs="Times New Roman"/>
+          <w:color w:val="000000"/>
+          <w:lang w:eastAsia="en-GB"/>
+        </w:rPr>
+      </w:pPr>
+      <w:r>
+        <w:rPr>
+          <w:rFonts w:ascii="Calibri" w:eastAsia="Times New Roman" w:hAnsi="Calibri" w:cs="Times New Roman"/>
+          <w:color w:val="000000"/>
+          <w:lang w:eastAsia="en-GB"/>
+        </w:rPr>
+        <w:t>Instead, I must consider them as simple booleans</w:t>
+      </w:r>
+    </w:p>
+    <w:p>
+      <w:pPr>
+        <w:spacing w:after="0" w:line="240" w:lineRule="auto"/>
+        <w:ind w:left="708"/>
+        <w:jc w:val="both"/>
+        <w:rPr>
+          <w:rFonts w:ascii="Calibri" w:eastAsia="Times New Roman" w:hAnsi="Calibri" w:cs="Times New Roman"/>
+          <w:color w:val="000000"/>
+          <w:lang w:eastAsia="en-GB"/>
+        </w:rPr>
+      </w:pPr>
+    </w:p>
+    <w:p>
+      <w:pPr>
+        <w:spacing w:after="0" w:line="240" w:lineRule="auto"/>
+        <w:ind w:left="708"/>
+        <w:jc w:val="both"/>
+        <w:rPr>
+          <w:rFonts w:ascii="Calibri" w:eastAsia="Times New Roman" w:hAnsi="Calibri" w:cs="Times New Roman"/>
+          <w:color w:val="000000"/>
+          <w:lang w:eastAsia="en-GB"/>
+        </w:rPr>
+      </w:pPr>
+      <w:r>
+        <w:rPr>
+          <w:rFonts w:ascii="Calibri" w:eastAsia="Times New Roman" w:hAnsi="Calibri" w:cs="Times New Roman"/>
+          <w:color w:val="000000"/>
+          <w:lang w:eastAsia="en-GB"/>
+        </w:rPr>
+        <w:t>YES FOR LISTS</w:t>
+      </w:r>
+    </w:p>
+    <w:p>
+      <w:pPr>
+        <w:spacing w:after="0" w:line="240" w:lineRule="auto"/>
+        <w:ind w:left="708"/>
+        <w:jc w:val="both"/>
+        <w:rPr>
+          <w:rFonts w:ascii="Calibri" w:eastAsia="Times New Roman" w:hAnsi="Calibri" w:cs="Times New Roman"/>
+          <w:color w:val="000000"/>
+          <w:lang w:eastAsia="en-GB"/>
+        </w:rPr>
+      </w:pPr>
+    </w:p>
+    <w:p>
+      <w:pPr>
+        <w:spacing w:after="0"/>
+        <w:jc w:val="both"/>
+        <w:rPr>
+          <w:rFonts w:ascii="Calibri" w:eastAsia="Times New Roman" w:hAnsi="Calibri" w:cs="Times New Roman"/>
+          <w:color w:val="000000"/>
+          <w:lang w:eastAsia="en-GB"/>
+        </w:rPr>
+      </w:pPr>
+      <w:r>
+        <w:rPr>
+          <w:rFonts w:ascii="Calibri" w:eastAsia="Times New Roman" w:hAnsi="Calibri" w:cs="Times New Roman"/>
+          <w:color w:val="000000"/>
+          <w:lang w:eastAsia="en-GB"/>
+        </w:rPr>
+        <w:tab/>
+        <w:t xml:space="preserve">15 - </w:t>
+      </w:r>
+      <w:r>
+        <w:rPr>
+          <w:rFonts w:ascii="Calibri" w:eastAsia="Times New Roman" w:hAnsi="Calibri" w:cs="Times New Roman"/>
+          <w:color w:val="000000"/>
+          <w:lang w:eastAsia="en-GB"/>
+        </w:rPr>
+        <w:t>Diabetes complications</w:t>
+      </w:r>
+    </w:p>
+    <w:p>
+      <w:pPr>
+        <w:spacing w:after="0"/>
+        <w:jc w:val="both"/>
+      </w:pPr>
+      <w:r>
+        <w:rPr>
+          <w:rFonts w:ascii="Calibri" w:eastAsia="Times New Roman" w:hAnsi="Calibri" w:cs="Times New Roman"/>
+          <w:color w:val="000000"/>
+          <w:lang w:eastAsia="en-GB"/>
+        </w:rPr>
+        <w:tab/>
+      </w:r>
+      <w:r>
+        <w:t>if a boolean it just indicates that there are some complications.</w:t>
+      </w:r>
+    </w:p>
+    <w:p>
+      <w:pPr>
+        <w:spacing w:after="0"/>
+        <w:ind w:left="708"/>
+        <w:jc w:val="both"/>
+        <w:rPr>
+          <w:rFonts w:ascii="Calibri" w:eastAsia="Times New Roman" w:hAnsi="Calibri" w:cs="Times New Roman"/>
+          <w:color w:val="000000"/>
+          <w:lang w:eastAsia="en-GB"/>
+        </w:rPr>
+      </w:pPr>
+      <w:r>
+        <w:t>OTHERWISE could be another table where more complications could refer to the current patient diabetes stage. Would be one to many relationship Comorbidity --&gt; Diabetes Complications</w:t>
+      </w:r>
+    </w:p>
+    <w:p>
+      <w:pPr>
+        <w:spacing w:after="0" w:line="240" w:lineRule="auto"/>
+        <w:ind w:left="708"/>
+        <w:jc w:val="both"/>
+        <w:rPr>
+          <w:rFonts w:ascii="Calibri" w:eastAsia="Times New Roman" w:hAnsi="Calibri" w:cs="Times New Roman"/>
+          <w:color w:val="000000"/>
+          <w:lang w:eastAsia="en-GB"/>
+        </w:rPr>
+      </w:pPr>
+    </w:p>
+    <w:p>
+      <w:pPr>
+        <w:spacing w:after="0" w:line="240" w:lineRule="auto"/>
+        <w:jc w:val="both"/>
+        <w:rPr>
+          <w:b/>
+        </w:rPr>
+      </w:pPr>
+      <w:r>
+        <w:rPr>
+          <w:b/>
+        </w:rPr>
+        <w:t>Current_Medications</w:t>
+      </w:r>
+    </w:p>
+    <w:p>
+      <w:pPr>
+        <w:spacing w:after="0" w:line="240" w:lineRule="auto"/>
+        <w:ind w:left="708"/>
+        <w:jc w:val="both"/>
+      </w:pPr>
+      <w:r>
+        <w:t>I have to consider a relationship one to many Subjects --&gt; Current_medications</w:t>
+      </w:r>
+    </w:p>
+    <w:p>
+      <w:pPr>
+        <w:spacing w:after="0" w:line="240" w:lineRule="auto"/>
+        <w:ind w:left="708"/>
+        <w:jc w:val="both"/>
+      </w:pPr>
+    </w:p>
+    <w:p>
+      <w:pPr>
+        <w:spacing w:after="0" w:line="240" w:lineRule="auto"/>
+        <w:ind w:left="708"/>
+        <w:jc w:val="both"/>
+      </w:pPr>
+      <w:r>
+        <w:rPr>
+          <w:noProof/>
+          <w:lang w:eastAsia="en-GB"/>
+        </w:rPr>
+        <mc:AlternateContent>
+          <mc:Choice Requires="wps">
+            <w:drawing>
+              <wp:anchor distT="0" distB="0" distL="114300" distR="114300" simplePos="0" relativeHeight="251720704" behindDoc="0" locked="0" layoutInCell="1" allowOverlap="1" wp14:anchorId="11AAEF79" wp14:editId="65B1C042">
+                <wp:simplePos x="0" y="0"/>
+                <wp:positionH relativeFrom="column">
+                  <wp:posOffset>2804160</wp:posOffset>
+                </wp:positionH>
+                <wp:positionV relativeFrom="paragraph">
+                  <wp:posOffset>63500</wp:posOffset>
+                </wp:positionV>
+                <wp:extent cx="819150" cy="304165"/>
+                <wp:effectExtent l="0" t="0" r="19050" b="19685"/>
+                <wp:wrapNone/>
+                <wp:docPr id="4" name="Casella di testo 4"/>
+                <wp:cNvGraphicFramePr/>
+                <a:graphic xmlns:a="http://schemas.openxmlformats.org/drawingml/2006/main">
+                  <a:graphicData uri="http://schemas.microsoft.com/office/word/2010/wordprocessingShape">
+                    <wps:wsp>
+                      <wps:cNvSpPr txBox="1"/>
+                      <wps:spPr>
+                        <a:xfrm>
+                          <a:off x="0" y="0"/>
+                          <a:ext cx="819150" cy="304165"/>
+                        </a:xfrm>
+                        <a:prstGeom prst="rect">
+                          <a:avLst/>
+                        </a:prstGeom>
+                        <a:ln>
+                          <a:solidFill>
+                            <a:srgbClr val="0070C0"/>
+                          </a:solidFill>
+                          <a:prstDash val="sysDash"/>
+                        </a:ln>
+                      </wps:spPr>
+                      <wps:style>
+                        <a:lnRef idx="2">
+                          <a:schemeClr val="accent1"/>
+                        </a:lnRef>
+                        <a:fillRef idx="1">
+                          <a:schemeClr val="lt1"/>
+                        </a:fillRef>
+                        <a:effectRef idx="0">
+                          <a:schemeClr val="accent1"/>
+                        </a:effectRef>
+                        <a:fontRef idx="minor">
+                          <a:schemeClr val="dk1"/>
+                        </a:fontRef>
+                      </wps:style>
+                      <wps:txbx>
+                        <w:txbxContent>
+                          <w:p>
+                            <w:pPr>
+                              <w:spacing w:after="0" w:line="240" w:lineRule="auto"/>
+                              <w:jc w:val="center"/>
+                              <w:rPr>
+                                <w:lang w:val="it-IT"/>
+                              </w:rPr>
+                            </w:pPr>
+                            <w:r>
+                              <w:rPr>
+                                <w:lang w:val="it-IT"/>
+                              </w:rPr>
+                              <w:t>Medication</w:t>
+                            </w:r>
+                          </w:p>
+                        </w:txbxContent>
+                      </wps:txbx>
+                      <wps:bodyPr rot="0" spcFirstLastPara="0" vertOverflow="overflow" horzOverflow="overflow" vert="horz" wrap="square" lIns="72000" tIns="36000" rIns="72000" bIns="36000" numCol="1" spcCol="0" rtlCol="0" fromWordArt="0" anchor="ctr" anchorCtr="0" forceAA="0" compatLnSpc="1">
+                        <a:prstTxWarp prst="textNoShape">
+                          <a:avLst/>
+                        </a:prstTxWarp>
+                        <a:noAutofit/>
+                      </wps:bodyPr>
+                    </wps:wsp>
+                  </a:graphicData>
+                </a:graphic>
+                <wp14:sizeRelH relativeFrom="margin">
+                  <wp14:pctWidth>0</wp14:pctWidth>
+                </wp14:sizeRelH>
+                <wp14:sizeRelV relativeFrom="margin">
+                  <wp14:pctHeight>0</wp14:pctHeight>
+                </wp14:sizeRelV>
+              </wp:anchor>
+            </w:drawing>
+          </mc:Choice>
+          <mc:Fallback>
+            <w:pict>
+              <v:shapetype id="_x0000_t202" coordsize="21600,21600" o:spt="202" path="m,l,21600r21600,l21600,xe">
+                <v:stroke joinstyle="miter"/>
+                <v:path gradientshapeok="t" o:connecttype="rect"/>
+              </v:shapetype>
+              <v:shape id="Casella di testo 4" o:spid="_x0000_s1079" type="#_x0000_t202" style="position:absolute;left:0;text-align:left;margin-left:220.8pt;margin-top:5pt;width:64.5pt;height:23.95pt;z-index:251720704;visibility:visible;mso-wrap-style:square;mso-width-percent:0;mso-height-percent:0;mso-wrap-distance-left:9pt;mso-wrap-distance-top:0;mso-wrap-distance-right:9pt;mso-wrap-distance-bottom:0;mso-position-horizontal:absolute;mso-position-horizontal-relative:text;mso-position-vertical:absolute;mso-position-vertical-relative:text;mso-width-percent:0;mso-height-percent:0;mso-width-relative:margin;mso-height-relative:margin;v-text-anchor:middle" o:gfxdata="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" fillcolor="white [3201]" strokecolor="#0070c0" strokeweight="2pt">
+                <v:stroke dashstyle="3 1"/>
+                <v:textbox inset="2mm,1mm,2mm,1mm">
+                  <w:txbxContent>
+                    <w:p>
+                      <w:pPr>
+                        <w:spacing w:after="0" w:line="240" w:lineRule="auto"/>
+                        <w:jc w:val="center"/>
+                        <w:rPr>
+                          <w:lang w:val="it-IT"/>
+                        </w:rPr>
+                      </w:pPr>
+                      <w:r>
+                        <w:rPr>
+                          <w:lang w:val="it-IT"/>
+                        </w:rPr>
+                        <w:t>Medication</w:t>
+                      </w:r>
+                    </w:p>
+                  </w:txbxContent>
+                </v:textbox>
+              </v:shape>
+            </w:pict>
+          </mc:Fallback>
+        </mc:AlternateContent>
+      </w:r>
+    </w:p>
+    <w:p>
+      <w:pPr>
+        <w:spacing w:after="0" w:line="240" w:lineRule="auto"/>
+        <w:ind w:left="708"/>
+        <w:jc w:val="both"/>
+      </w:pPr>
+      <w:r>
+        <w:rPr>
+          <w:noProof/>
+          <w:lang w:eastAsia="en-GB"/>
+        </w:rPr>
+        <mc:AlternateContent>
+          <mc:Choice Requires="wps">
+            <w:drawing>
+              <wp:anchor distT="0" distB="0" distL="114300" distR="114300" simplePos="0" relativeHeight="251727872" behindDoc="0" locked="0" layoutInCell="1" allowOverlap="1">
+                <wp:simplePos x="0" y="0"/>
+                <wp:positionH relativeFrom="column">
+                  <wp:posOffset>2391410</wp:posOffset>
+                </wp:positionH>
+                <wp:positionV relativeFrom="paragraph">
+                  <wp:posOffset>45720</wp:posOffset>
+                </wp:positionV>
+                <wp:extent cx="0" cy="762000"/>
+                <wp:effectExtent l="0" t="0" r="19050" b="19050"/>
+                <wp:wrapNone/>
+                <wp:docPr id="11" name="Connettore 1 11"/>
+                <wp:cNvGraphicFramePr/>
+                <a:graphic xmlns:a="http://schemas.openxmlformats.org/drawingml/2006/main">
+                  <a:graphicData uri="http://schemas.microsoft.com/office/word/2010/wordprocessingShape">
+                    <wps:wsp>
+                      <wps:cNvCnPr/>
+                      <wps:spPr>
+                        <a:xfrm>
+                          <a:off x="0" y="0"/>
+                          <a:ext cx="0" cy="762000"/>
+                        </a:xfrm>
+                        <a:prstGeom prst="line">
+                          <a:avLst/>
+                        </a:prstGeom>
+                        <a:ln w="15875">
+                          <a:solidFill>
+                            <a:schemeClr val="accent3">
+                              <a:lumMod val="75000"/>
+                            </a:schemeClr>
+                          </a:solidFill>
+                        </a:ln>
+                      </wps:spPr>
+                      <wps:style>
+                        <a:lnRef idx="1">
+                          <a:schemeClr val="accent1"/>
+                        </a:lnRef>
+                        <a:fillRef idx="0">
+                          <a:schemeClr val="accent1"/>
+                        </a:fillRef>
+                        <a:effectRef idx="0">
+                          <a:schemeClr val="accent1"/>
+                        </a:effectRef>
+                        <a:fontRef idx="minor">
+                          <a:schemeClr val="tx1"/>
+                        </a:fontRef>
+                      </wps:style>
+                      <wps:bodyPr/>
+                    </wps:wsp>
+                  </a:graphicData>
+                </a:graphic>
+              </wp:anchor>
+            </w:drawing>
+          </mc:Choice>
+          <mc:Fallback>
+            <w:pict>
+              <v:line id="Connettore 1 11" o:spid="_x0000_s1026" style="position:absolute;z-index:251727872;visibility:visible;mso-wrap-style:square;mso-wrap-distance-left:9pt;mso-wrap-distance-top:0;mso-wrap-distance-right:9pt;mso-wrap-distance-bottom:0;mso-position-horizontal:absolute;mso-position-horizontal-relative:text;mso-position-vertical:absolute;mso-position-vertical-relative:text" from="188.3pt,3.6pt" to="188.3pt,63.6pt" o:gfxdata="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" strokecolor="#76923c [2406]" strokeweight="1.25pt"/>
+            </w:pict>
+          </mc:Fallback>
+        </mc:AlternateContent>
+      </w:r>
+      <w:r>
+        <w:rPr>
+          <w:noProof/>
+          <w:lang w:eastAsia="en-GB"/>
+        </w:rPr>
+        <mc:AlternateContent>
+          <mc:Choice Requires="wps">
+            <w:drawing>
+              <wp:anchor distT="0" distB="0" distL="114300" distR="114300" simplePos="0" relativeHeight="251724800" behindDoc="0" locked="0" layoutInCell="1" allowOverlap="1" wp14:anchorId="022C50F1" wp14:editId="7929CED1">
+                <wp:simplePos x="0" y="0"/>
+                <wp:positionH relativeFrom="column">
+                  <wp:posOffset>2391410</wp:posOffset>
+                </wp:positionH>
+                <wp:positionV relativeFrom="paragraph">
+                  <wp:posOffset>45720</wp:posOffset>
+                </wp:positionV>
+                <wp:extent cx="412750" cy="0"/>
+                <wp:effectExtent l="0" t="76200" r="25400" b="114300"/>
+                <wp:wrapNone/>
+                <wp:docPr id="8" name="Connettore 2 8"/>
+                <wp:cNvGraphicFramePr/>
+                <a:graphic xmlns:a="http://schemas.openxmlformats.org/drawingml/2006/main">
+                  <a:graphicData uri="http://schemas.microsoft.com/office/word/2010/wordprocessingShape">
+                    <wps:wsp>
+                      <wps:cNvCnPr/>
+                      <wps:spPr>
+                        <a:xfrm>
+                          <a:off x="0" y="0"/>
+                          <a:ext cx="412750" cy="0"/>
+                        </a:xfrm>
+                        <a:prstGeom prst="straightConnector1">
+                          <a:avLst/>
+                        </a:prstGeom>
+                        <a:ln w="19050">
+                          <a:solidFill>
+                            <a:schemeClr val="accent3">
+                              <a:lumMod val="75000"/>
+                            </a:schemeClr>
+                          </a:solidFill>
+                          <a:prstDash val="solid"/>
+                          <a:tailEnd type="arrow"/>
+                        </a:ln>
+                      </wps:spPr>
+                      <wps:style>
+                        <a:lnRef idx="1">
+                          <a:schemeClr val="accent1"/>
+                        </a:lnRef>
+                        <a:fillRef idx="0">
+                          <a:schemeClr val="accent1"/>
+                        </a:fillRef>
+                        <a:effectRef idx="0">
+                          <a:schemeClr val="accent1"/>
+                        </a:effectRef>
+                        <a:fontRef idx="minor">
+                          <a:schemeClr val="tx1"/>
+                        </a:fontRef>
+                      </wps:style>
+                      <wps:bodyPr/>
+                    </wps:wsp>
+                  </a:graphicData>
+                </a:graphic>
+                <wp14:sizeRelH relativeFrom="margin">
+                  <wp14:pctWidth>0</wp14:pctWidth>
+                </wp14:sizeRelH>
+              </wp:anchor>
+            </w:drawing>
+          </mc:Choice>
+          <mc:Fallback>
+            <w:pict>
+              <v:shapetype id="_x0000_t32" coordsize="21600,21600" o:spt="32" o:oned="t" path="m,l21600,21600e" filled="f">
+                <v:path arrowok="t" fillok="f" o:connecttype="none"/>
+                <o:lock v:ext="edit" shapetype="t"/>
+              </v:shapetype>
+              <v:shape id="Connettore 2 8" o:spid="_x0000_s1026" type="#_x0000_t32" style="position:absolute;margin-left:188.3pt;margin-top:3.6pt;width:32.5pt;height:0;z-index:251724800;visibility:visible;mso-wrap-style:square;mso-width-percent:0;mso-wrap-distance-left:9pt;mso-wrap-distance-top:0;mso-wrap-distance-right:9pt;mso-wrap-distance-bottom:0;mso-position-horizontal:absolute;mso-position-horizontal-relative:text;mso-position-vertical:absolute;mso-position-vertical-relative:text;mso-width-percent:0;mso-width-relative:margin" o:gfxdata="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" strokecolor="#76923c [2406]" strokeweight="1.5pt">
+                <v:stroke endarrow="open"/>
+              </v:shape>
+            </w:pict>
+          </mc:Fallback>
+        </mc:AlternateContent>
+      </w:r>
+    </w:p>
+    <w:p>
+      <w:pPr>
+        <w:spacing w:after="0" w:line="240" w:lineRule="auto"/>
+        <w:ind w:left="708"/>
+        <w:jc w:val="both"/>
+      </w:pPr>
+      <w:r>
+        <w:rPr>
+          <w:noProof/>
+          <w:lang w:eastAsia="en-GB"/>
+        </w:rPr>
+        <mc:AlternateContent>
+          <mc:Choice Requires="wps">
+            <w:drawing>
+              <wp:anchor distT="0" distB="0" distL="114300" distR="114300" simplePos="0" relativeHeight="251714560" behindDoc="0" locked="0" layoutInCell="1" allowOverlap="1" wp14:anchorId="7B53789B" wp14:editId="4C46DD3A">
+                <wp:simplePos x="0" y="0"/>
+                <wp:positionH relativeFrom="column">
+                  <wp:posOffset>1267460</wp:posOffset>
+                </wp:positionH>
+                <wp:positionV relativeFrom="paragraph">
+                  <wp:posOffset>103505</wp:posOffset>
+                </wp:positionV>
+                <wp:extent cx="838200" cy="304165"/>
+                <wp:effectExtent l="0" t="0" r="19050" b="19685"/>
+                <wp:wrapNone/>
+                <wp:docPr id="1" name="Casella di testo 1"/>
+                <wp:cNvGraphicFramePr/>
+                <a:graphic xmlns:a="http://schemas.openxmlformats.org/drawingml/2006/main">
+                  <a:graphicData uri="http://schemas.microsoft.com/office/word/2010/wordprocessingShape">
+                    <wps:wsp>
+                      <wps:cNvSpPr txBox="1"/>
+                      <wps:spPr>
+                        <a:xfrm>
+                          <a:off x="0" y="0"/>
+                          <a:ext cx="838200" cy="304165"/>
+                        </a:xfrm>
+                        <a:prstGeom prst="rect">
+                          <a:avLst/>
+                        </a:prstGeom>
+                        <a:ln>
+                          <a:solidFill>
+                            <a:schemeClr val="accent3">
+                              <a:lumMod val="75000"/>
+                            </a:schemeClr>
+                          </a:solidFill>
+                          <a:prstDash val="solid"/>
+                        </a:ln>
+                      </wps:spPr>
+                      <wps:style>
+                        <a:lnRef idx="2">
+                          <a:schemeClr val="accent1"/>
+                        </a:lnRef>
+                        <a:fillRef idx="1">
+                          <a:schemeClr val="lt1"/>
+                        </a:fillRef>
+                        <a:effectRef idx="0">
+                          <a:schemeClr val="accent1"/>
+                        </a:effectRef>
+                        <a:fontRef idx="minor">
+                          <a:schemeClr val="dk1"/>
+                        </a:fontRef>
+                      </wps:style>
+                      <wps:txbx>
+                        <w:txbxContent>
+                          <w:p>
+                            <w:pPr>
+                              <w:spacing w:after="0" w:line="240" w:lineRule="auto"/>
+                              <w:jc w:val="center"/>
+                              <w:rPr>
+                                <w:lang w:val="it-IT"/>
+                              </w:rPr>
+                            </w:pPr>
+                            <w:r>
+                              <w:rPr>
+                                <w:lang w:val="it-IT"/>
+                              </w:rPr>
+                              <w:t>Subject</w:t>
+                            </w:r>
+                          </w:p>
+                        </w:txbxContent>
+                      </wps:txbx>
+                      <wps:bodyPr rot="0" spcFirstLastPara="0" vertOverflow="overflow" horzOverflow="overflow" vert="horz" wrap="square" lIns="72000" tIns="36000" rIns="72000" bIns="36000" numCol="1" spcCol="0" rtlCol="0" fromWordArt="0" anchor="ctr" anchorCtr="0" forceAA="0" compatLnSpc="1">
+                        <a:prstTxWarp prst="textNoShape">
+                          <a:avLst/>
+                        </a:prstTxWarp>
+                        <a:noAutofit/>
+                      </wps:bodyPr>
+                    </wps:wsp>
+                  </a:graphicData>
+                </a:graphic>
+                <wp14:sizeRelH relativeFrom="margin">
+                  <wp14:pctWidth>0</wp14:pctWidth>
+                </wp14:sizeRelH>
+                <wp14:sizeRelV relativeFrom="margin">
+                  <wp14:pctHeight>0</wp14:pctHeight>
+                </wp14:sizeRelV>
+              </wp:anchor>
+            </w:drawing>
+          </mc:Choice>
+          <mc:Fallback>
+            <w:pict>
+              <v:shape id="Casella di testo 1" o:spid="_x0000_s1080" type="#_x0000_t202" style="position:absolute;left:0;text-align:left;margin-left:99.8pt;margin-top:8.15pt;width:66pt;height:23.95pt;z-index:251714560;visibility:visible;mso-wrap-style:square;mso-width-percent:0;mso-height-percent:0;mso-wrap-distance-left:9pt;mso-wrap-distance-top:0;mso-wrap-distance-right:9pt;mso-wrap-distance-bottom:0;mso-position-horizontal:absolute;mso-position-horizontal-relative:text;mso-position-vertical:absolute;mso-position-vertical-relative:text;mso-width-percent:0;mso-height-percent:0;mso-width-relative:margin;mso-height-relative:margin;v-text-anchor:middle" o:gfxdata="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" fillcolor="white [3201]" strokecolor="#76923c [2406]" strokeweight="2pt">
+                <v:textbox inset="2mm,1mm,2mm,1mm">
+                  <w:txbxContent>
+                    <w:p>
+                      <w:pPr>
+                        <w:spacing w:after="0" w:line="240" w:lineRule="auto"/>
+                        <w:jc w:val="center"/>
+                        <w:rPr>
+                          <w:lang w:val="it-IT"/>
+                        </w:rPr>
+                      </w:pPr>
+                      <w:r>
+                        <w:rPr>
+                          <w:lang w:val="it-IT"/>
+                        </w:rPr>
+                        <w:t>Subject</w:t>
+                      </w:r>
+                    </w:p>
+                  </w:txbxContent>
+                </v:textbox>
+              </v:shape>
+            </w:pict>
+          </mc:Fallback>
+        </mc:AlternateContent>
+      </w:r>
+      <w:r>
+        <w:rPr>
+          <w:noProof/>
+          <w:lang w:eastAsia="en-GB"/>
+        </w:rPr>
+        <mc:AlternateContent>
+          <mc:Choice Requires="wps">
+            <w:drawing>
+              <wp:anchor distT="0" distB="0" distL="114300" distR="114300" simplePos="0" relativeHeight="251718656" behindDoc="0" locked="0" layoutInCell="1" allowOverlap="1" wp14:anchorId="55A1CAEB" wp14:editId="3AF272D6">
+                <wp:simplePos x="0" y="0"/>
+                <wp:positionH relativeFrom="column">
+                  <wp:posOffset>2804160</wp:posOffset>
+                </wp:positionH>
+                <wp:positionV relativeFrom="paragraph">
+                  <wp:posOffset>103505</wp:posOffset>
+                </wp:positionV>
+                <wp:extent cx="819150" cy="304165"/>
+                <wp:effectExtent l="0" t="0" r="19050" b="19685"/>
+                <wp:wrapNone/>
+                <wp:docPr id="3" name="Casella di testo 3"/>
+                <wp:cNvGraphicFramePr/>
+                <a:graphic xmlns:a="http://schemas.openxmlformats.org/drawingml/2006/main">
+                  <a:graphicData uri="http://schemas.microsoft.com/office/word/2010/wordprocessingShape">
+                    <wps:wsp>
+                      <wps:cNvSpPr txBox="1"/>
+                      <wps:spPr>
+                        <a:xfrm>
+                          <a:off x="0" y="0"/>
+                          <a:ext cx="819150" cy="304165"/>
+                        </a:xfrm>
+                        <a:prstGeom prst="rect">
+                          <a:avLst/>
+                        </a:prstGeom>
+                        <a:ln>
+                          <a:solidFill>
+                            <a:srgbClr val="0070C0"/>
+                          </a:solidFill>
+                          <a:prstDash val="sysDash"/>
+                        </a:ln>
+                      </wps:spPr>
+                      <wps:style>
+                        <a:lnRef idx="2">
+                          <a:schemeClr val="accent1"/>
+                        </a:lnRef>
+                        <a:fillRef idx="1">
+                          <a:schemeClr val="lt1"/>
+                        </a:fillRef>
+                        <a:effectRef idx="0">
+                          <a:schemeClr val="accent1"/>
+                        </a:effectRef>
+                        <a:fontRef idx="minor">
+                          <a:schemeClr val="dk1"/>
+                        </a:fontRef>
+                      </wps:style>
+                      <wps:txbx>
+                        <w:txbxContent>
+                          <w:p>
+                            <w:pPr>
+                              <w:spacing w:after="0" w:line="240" w:lineRule="auto"/>
+                              <w:jc w:val="center"/>
+                              <w:rPr>
+                                <w:lang w:val="it-IT"/>
+                              </w:rPr>
+                            </w:pPr>
+                            <w:r>
+                              <w:rPr>
+                                <w:lang w:val="it-IT"/>
+                              </w:rPr>
+                              <w:t>Medication</w:t>
+                            </w:r>
+                          </w:p>
+                        </w:txbxContent>
+                      </wps:txbx>
+                      <wps:bodyPr rot="0" spcFirstLastPara="0" vertOverflow="overflow" horzOverflow="overflow" vert="horz" wrap="square" lIns="72000" tIns="36000" rIns="72000" bIns="36000" numCol="1" spcCol="0" rtlCol="0" fromWordArt="0" anchor="ctr" anchorCtr="0" forceAA="0" compatLnSpc="1">
+                        <a:prstTxWarp prst="textNoShape">
+                          <a:avLst/>
+                        </a:prstTxWarp>
+                        <a:noAutofit/>
+                      </wps:bodyPr>
+                    </wps:wsp>
+                  </a:graphicData>
+                </a:graphic>
+                <wp14:sizeRelH relativeFrom="margin">
+                  <wp14:pctWidth>0</wp14:pctWidth>
+                </wp14:sizeRelH>
+                <wp14:sizeRelV relativeFrom="margin">
+                  <wp14:pctHeight>0</wp14:pctHeight>
+                </wp14:sizeRelV>
+              </wp:anchor>
+            </w:drawing>
+          </mc:Choice>
+          <mc:Fallback>
+            <w:pict>
+              <v:shape id="Casella di testo 3" o:spid="_x0000_s1081" type="#_x0000_t202" style="position:absolute;left:0;text-align:left;margin-left:220.8pt;margin-top:8.15pt;width:64.5pt;height:23.95pt;z-index:251718656;visibility:visible;mso-wrap-style:square;mso-width-percent:0;mso-height-percent:0;mso-wrap-distance-left:9pt;mso-wrap-distance-top:0;mso-wrap-distance-right:9pt;mso-wrap-distance-bottom:0;mso-position-horizontal:absolute;mso-position-horizontal-relative:text;mso-position-vertical:absolute;mso-position-vertical-relative:text;mso-width-percent:0;mso-height-percent:0;mso-width-relative:margin;mso-height-relative:margin;v-text-anchor:middle" o:gfxdata="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" fillcolor="white [3201]" strokecolor="#0070c0" strokeweight="2pt">
+                <v:stroke dashstyle="3 1"/>
+                <v:textbox inset="2mm,1mm,2mm,1mm">
+                  <w:txbxContent>
+                    <w:p>
+                      <w:pPr>
+                        <w:spacing w:after="0" w:line="240" w:lineRule="auto"/>
+                        <w:jc w:val="center"/>
+                        <w:rPr>
+                          <w:lang w:val="it-IT"/>
+                        </w:rPr>
+                      </w:pPr>
+                      <w:r>
+                        <w:rPr>
+                          <w:lang w:val="it-IT"/>
+                        </w:rPr>
+                        <w:t>Medication</w:t>
+                      </w:r>
+                    </w:p>
+                  </w:txbxContent>
+                </v:textbox>
+              </v:shape>
+            </w:pict>
+          </mc:Fallback>
+        </mc:AlternateContent>
+      </w:r>
+    </w:p>
+    <w:p>
+      <w:pPr>
+        <w:spacing w:after="0" w:line="240" w:lineRule="auto"/>
+        <w:ind w:left="708"/>
+        <w:jc w:val="both"/>
+      </w:pPr>
+      <w:r>
+        <w:rPr>
+          <w:noProof/>
+          <w:lang w:eastAsia="en-GB"/>
+        </w:rPr>
+        <mc:AlternateContent>
+          <mc:Choice Requires="wps">
+            <w:drawing>
+              <wp:anchor distT="0" distB="0" distL="114300" distR="114300" simplePos="0" relativeHeight="251722752" behindDoc="0" locked="0" layoutInCell="1" allowOverlap="1" wp14:anchorId="66FF1670" wp14:editId="630CBBF3">
+                <wp:simplePos x="0" y="0"/>
+                <wp:positionH relativeFrom="column">
+                  <wp:posOffset>2105660</wp:posOffset>
+                </wp:positionH>
+                <wp:positionV relativeFrom="paragraph">
+                  <wp:posOffset>79375</wp:posOffset>
+                </wp:positionV>
+                <wp:extent cx="698500" cy="0"/>
+                <wp:effectExtent l="0" t="76200" r="25400" b="114300"/>
+                <wp:wrapNone/>
+                <wp:docPr id="6" name="Connettore 2 6"/>
+                <wp:cNvGraphicFramePr/>
+                <a:graphic xmlns:a="http://schemas.openxmlformats.org/drawingml/2006/main">
+                  <a:graphicData uri="http://schemas.microsoft.com/office/word/2010/wordprocessingShape">
+                    <wps:wsp>
+                      <wps:cNvCnPr/>
+                      <wps:spPr>
+                        <a:xfrm>
+                          <a:off x="0" y="0"/>
+                          <a:ext cx="698500" cy="0"/>
+                        </a:xfrm>
+                        <a:prstGeom prst="straightConnector1">
+                          <a:avLst/>
+                        </a:prstGeom>
+                        <a:ln w="19050">
+                          <a:solidFill>
+                            <a:schemeClr val="accent3">
+                              <a:lumMod val="75000"/>
+                            </a:schemeClr>
+                          </a:solidFill>
+                          <a:prstDash val="solid"/>
+                          <a:tailEnd type="arrow"/>
+                        </a:ln>
+                      </wps:spPr>
+                      <wps:style>
+                        <a:lnRef idx="1">
+                          <a:schemeClr val="accent1"/>
+                        </a:lnRef>
+                        <a:fillRef idx="0">
+                          <a:schemeClr val="accent1"/>
+                        </a:fillRef>
+                        <a:effectRef idx="0">
+                          <a:schemeClr val="accent1"/>
+                        </a:effectRef>
+                        <a:fontRef idx="minor">
+                          <a:schemeClr val="tx1"/>
+                        </a:fontRef>
+                      </wps:style>
+                      <wps:bodyPr/>
+                    </wps:wsp>
+                  </a:graphicData>
+                </a:graphic>
+                <wp14:sizeRelH relativeFrom="margin">
+                  <wp14:pctWidth>0</wp14:pctWidth>
+                </wp14:sizeRelH>
+              </wp:anchor>
+            </w:drawing>
+          </mc:Choice>
+          <mc:Fallback>
+            <w:pict>
+              <v:shape id="Connettore 2 6" o:spid="_x0000_s1026" type="#_x0000_t32" style="position:absolute;margin-left:165.8pt;margin-top:6.25pt;width:55pt;height:0;z-index:251722752;visibility:visible;mso-wrap-style:square;mso-width-percent:0;mso-wrap-distance-left:9pt;mso-wrap-distance-top:0;mso-wrap-distance-right:9pt;mso-wrap-distance-bottom:0;mso-position-horizontal:absolute;mso-position-horizontal-relative:text;mso-position-vertical:absolute;mso-position-vertical-relative:text;mso-width-percent:0;mso-width-relative:margin" o:gfxdata="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" strokecolor="#76923c [2406]" strokeweight="1.5pt">
+                <v:stroke endarrow="open"/>
+              </v:shape>
+            </w:pict>
+          </mc:Fallback>
+        </mc:AlternateContent>
+      </w:r>
+    </w:p>
+    <w:p>
+      <w:pPr>
+        <w:spacing w:after="0" w:line="240" w:lineRule="auto"/>
+        <w:ind w:left="708"/>
+        <w:jc w:val="both"/>
+      </w:pPr>
+      <w:r>
+        <w:rPr>
+          <w:noProof/>
+          <w:lang w:eastAsia="en-GB"/>
+        </w:rPr>
+        <mc:AlternateContent>
+          <mc:Choice Requires="wps">
+            <w:drawing>
+              <wp:anchor distT="0" distB="0" distL="114300" distR="114300" simplePos="0" relativeHeight="251716608" behindDoc="0" locked="0" layoutInCell="1" allowOverlap="1" wp14:anchorId="7A933D61" wp14:editId="7DA6A5D9">
+                <wp:simplePos x="0" y="0"/>
+                <wp:positionH relativeFrom="column">
+                  <wp:posOffset>2804160</wp:posOffset>
+                </wp:positionH>
+                <wp:positionV relativeFrom="paragraph">
+                  <wp:posOffset>162560</wp:posOffset>
+                </wp:positionV>
+                <wp:extent cx="819150" cy="304165"/>
+                <wp:effectExtent l="0" t="0" r="19050" b="19685"/>
+                <wp:wrapNone/>
+                <wp:docPr id="2" name="Casella di testo 2"/>
+                <wp:cNvGraphicFramePr/>
+                <a:graphic xmlns:a="http://schemas.openxmlformats.org/drawingml/2006/main">
+                  <a:graphicData uri="http://schemas.microsoft.com/office/word/2010/wordprocessingShape">
+                    <wps:wsp>
+                      <wps:cNvSpPr txBox="1"/>
+                      <wps:spPr>
+                        <a:xfrm>
+                          <a:off x="0" y="0"/>
+                          <a:ext cx="819150" cy="304165"/>
+                        </a:xfrm>
+                        <a:prstGeom prst="rect">
+                          <a:avLst/>
+                        </a:prstGeom>
+                        <a:ln>
+                          <a:solidFill>
+                            <a:srgbClr val="0070C0"/>
+                          </a:solidFill>
+                          <a:prstDash val="sysDash"/>
+                        </a:ln>
+                      </wps:spPr>
+                      <wps:style>
+                        <a:lnRef idx="2">
+                          <a:schemeClr val="accent1"/>
+                        </a:lnRef>
+                        <a:fillRef idx="1">
+                          <a:schemeClr val="lt1"/>
+                        </a:fillRef>
+                        <a:effectRef idx="0">
+                          <a:schemeClr val="accent1"/>
+                        </a:effectRef>
+                        <a:fontRef idx="minor">
+                          <a:schemeClr val="dk1"/>
+                        </a:fontRef>
+                      </wps:style>
+                      <wps:txbx>
+                        <w:txbxContent>
+                          <w:p>
+                            <w:pPr>
+                              <w:spacing w:after="0" w:line="240" w:lineRule="auto"/>
+                              <w:jc w:val="center"/>
+                              <w:rPr>
+                                <w:lang w:val="it-IT"/>
+                              </w:rPr>
+                            </w:pPr>
+                            <w:r>
+                              <w:rPr>
+                                <w:lang w:val="it-IT"/>
+                              </w:rPr>
+                              <w:t>Medication</w:t>
+                            </w:r>
+                          </w:p>
+                        </w:txbxContent>
+                      </wps:txbx>
+                      <wps:bodyPr rot="0" spcFirstLastPara="0" vertOverflow="overflow" horzOverflow="overflow" vert="horz" wrap="square" lIns="72000" tIns="36000" rIns="72000" bIns="36000" numCol="1" spcCol="0" rtlCol="0" fromWordArt="0" anchor="ctr" anchorCtr="0" forceAA="0" compatLnSpc="1">
+                        <a:prstTxWarp prst="textNoShape">
+                          <a:avLst/>
+                        </a:prstTxWarp>
+                        <a:noAutofit/>
+                      </wps:bodyPr>
+                    </wps:wsp>
+                  </a:graphicData>
+                </a:graphic>
+                <wp14:sizeRelH relativeFrom="margin">
+                  <wp14:pctWidth>0</wp14:pctWidth>
+                </wp14:sizeRelH>
+                <wp14:sizeRelV relativeFrom="margin">
+                  <wp14:pctHeight>0</wp14:pctHeight>
+                </wp14:sizeRelV>
+              </wp:anchor>
+            </w:drawing>
+          </mc:Choice>
+          <mc:Fallback>
+            <w:pict>
+              <v:shape id="Casella di testo 2" o:spid="_x0000_s1082" type="#_x0000_t202" style="position:absolute;left:0;text-align:left;margin-left:220.8pt;margin-top:12.8pt;width:64.5pt;height:23.95pt;z-index:251716608;visibility:visible;mso-wrap-style:square;mso-width-percent:0;mso-height-percent:0;mso-wrap-distance-left:9pt;mso-wrap-distance-top:0;mso-wrap-distance-right:9pt;mso-wrap-distance-bottom:0;mso-position-horizontal:absolute;mso-position-horizontal-relative:text;mso-position-vertical:absolute;mso-position-vertical-relative:text;mso-width-percent:0;mso-height-percent:0;mso-width-relative:margin;mso-height-relative:margin;v-text-anchor:middle" o:gfxdata="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" fillcolor="white [3201]" strokecolor="#0070c0" strokeweight="2pt">
+                <v:stroke dashstyle="3 1"/>
+                <v:textbox inset="2mm,1mm,2mm,1mm">
+                  <w:txbxContent>
+                    <w:p>
+                      <w:pPr>
+                        <w:spacing w:after="0" w:line="240" w:lineRule="auto"/>
+                        <w:jc w:val="center"/>
+                        <w:rPr>
+                          <w:lang w:val="it-IT"/>
+                        </w:rPr>
+                      </w:pPr>
+                      <w:r>
+                        <w:rPr>
+                          <w:lang w:val="it-IT"/>
+                        </w:rPr>
+                        <w:t>Medication</w:t>
+                      </w:r>
+                    </w:p>
+                  </w:txbxContent>
+                </v:textbox>
+              </v:shape>
+            </w:pict>
+          </mc:Fallback>
+        </mc:AlternateContent>
+      </w:r>
+    </w:p>
+    <w:p>
+      <w:pPr>
+        <w:spacing w:after="0" w:line="240" w:lineRule="auto"/>
+        <w:ind w:left="708"/>
+        <w:jc w:val="both"/>
+      </w:pPr>
+      <w:r>
+        <w:rPr>
+          <w:noProof/>
+          <w:lang w:eastAsia="en-GB"/>
+        </w:rPr>
+        <mc:AlternateContent>
+          <mc:Choice Requires="wps">
+            <w:drawing>
+              <wp:anchor distT="0" distB="0" distL="114300" distR="114300" simplePos="0" relativeHeight="251726848" behindDoc="0" locked="0" layoutInCell="1" allowOverlap="1" wp14:anchorId="51D9EB7D" wp14:editId="302C0BEE">
+                <wp:simplePos x="0" y="0"/>
+                <wp:positionH relativeFrom="column">
+                  <wp:posOffset>2391410</wp:posOffset>
+                </wp:positionH>
+                <wp:positionV relativeFrom="paragraph">
+                  <wp:posOffset>125095</wp:posOffset>
+                </wp:positionV>
+                <wp:extent cx="412750" cy="0"/>
+                <wp:effectExtent l="0" t="76200" r="25400" b="114300"/>
+                <wp:wrapNone/>
+                <wp:docPr id="9" name="Connettore 2 9"/>
+                <wp:cNvGraphicFramePr/>
+                <a:graphic xmlns:a="http://schemas.openxmlformats.org/drawingml/2006/main">
+                  <a:graphicData uri="http://schemas.microsoft.com/office/word/2010/wordprocessingShape">
+                    <wps:wsp>
+                      <wps:cNvCnPr/>
+                      <wps:spPr>
+                        <a:xfrm>
+                          <a:off x="0" y="0"/>
+                          <a:ext cx="412750" cy="0"/>
+                        </a:xfrm>
+                        <a:prstGeom prst="straightConnector1">
+                          <a:avLst/>
+                        </a:prstGeom>
+                        <a:ln w="19050">
+                          <a:solidFill>
+                            <a:schemeClr val="accent3">
+                              <a:lumMod val="75000"/>
+                            </a:schemeClr>
+                          </a:solidFill>
+                          <a:prstDash val="solid"/>
+                          <a:tailEnd type="arrow"/>
+                        </a:ln>
+                      </wps:spPr>
+                      <wps:style>
+                        <a:lnRef idx="1">
+                          <a:schemeClr val="accent1"/>
+                        </a:lnRef>
+                        <a:fillRef idx="0">
+                          <a:schemeClr val="accent1"/>
+                        </a:fillRef>
+                        <a:effectRef idx="0">
+                          <a:schemeClr val="accent1"/>
+                        </a:effectRef>
+                        <a:fontRef idx="minor">
+                          <a:schemeClr val="tx1"/>
+                        </a:fontRef>
+                      </wps:style>
+                      <wps:bodyPr/>
+                    </wps:wsp>
+                  </a:graphicData>
+                </a:graphic>
+                <wp14:sizeRelH relativeFrom="margin">
+                  <wp14:pctWidth>0</wp14:pctWidth>
+                </wp14:sizeRelH>
+              </wp:anchor>
+            </w:drawing>
+          </mc:Choice>
+          <mc:Fallback>
+            <w:pict>
+              <v:shape id="Connettore 2 9" o:spid="_x0000_s1026" type="#_x0000_t32" style="position:absolute;margin-left:188.3pt;margin-top:9.85pt;width:32.5pt;height:0;z-index:251726848;visibility:visible;mso-wrap-style:square;mso-width-percent:0;mso-wrap-distance-left:9pt;mso-wrap-distance-top:0;mso-wrap-distance-right:9pt;mso-wrap-distance-bottom:0;mso-position-horizontal:absolute;mso-position-horizontal-relative:text;mso-position-vertical:absolute;mso-position-vertical-relative:text;mso-width-percent:0;mso-width-relative:margin" o:gfxdata="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" strokecolor="#76923c [2406]" strokeweight="1.5pt">
+                <v:stroke endarrow="open"/>
+              </v:shape>
+            </w:pict>
+          </mc:Fallback>
+        </mc:AlternateContent>
+      </w:r>
+    </w:p>
+    <w:p>
+      <w:pPr>
+        <w:spacing w:after="0" w:line="240" w:lineRule="auto"/>
+        <w:ind w:left="708"/>
+        <w:jc w:val="both"/>
+      </w:pPr>
+    </w:p>
+    <w:p>
+      <w:pPr>
+        <w:spacing w:after="0" w:line="240" w:lineRule="auto"/>
+        <w:ind w:left="708"/>
+        <w:jc w:val="both"/>
+      </w:pPr>
+    </w:p>
+    <w:p>
+      <w:pPr>
+        <w:spacing w:after="0" w:line="240" w:lineRule="auto"/>
+        <w:ind w:left="708"/>
+        <w:jc w:val="both"/>
+      </w:pPr>
+    </w:p>
+    <w:p>
+      <w:pPr>
+        <w:spacing w:after="0" w:line="240" w:lineRule="auto"/>
+        <w:ind w:left="708"/>
+        <w:jc w:val="both"/>
+      </w:pPr>
+      <w:r>
+        <w:t>This table lacks of the medication name for instance.</w:t>
+      </w:r>
+    </w:p>
+    <w:p>
+      <w:pPr>
+        <w:spacing w:after="0" w:line="240" w:lineRule="auto"/>
+        <w:ind w:left="708"/>
+        <w:jc w:val="both"/>
+      </w:pPr>
+      <w:r>
+        <w:t>Maybe in this phase you want to model only one medication?</w:t>
+      </w:r>
+    </w:p>
+    <w:p>
+      <w:pPr>
+        <w:spacing w:after="0" w:line="240" w:lineRule="auto"/>
+        <w:ind w:left="708"/>
+        <w:jc w:val="both"/>
+      </w:pPr>
+      <w:r>
+        <w:t>10 - If it is a boolean for the admission to ICU then it will be in conflict with the table ICU_Admission</w:t>
+      </w:r>
+    </w:p>
+    <w:p>
+      <w:pPr>
+        <w:spacing w:after="0" w:line="240" w:lineRule="auto"/>
+        <w:ind w:left="708"/>
+        <w:jc w:val="both"/>
+      </w:pPr>
+    </w:p>
+    <w:p>
+      <w:pPr>
+        <w:spacing w:after="0" w:line="240" w:lineRule="auto"/>
+        <w:jc w:val="both"/>
+        <w:rPr>
+          <w:b/>
+        </w:rPr>
+      </w:pPr>
+      <w:r>
+        <w:rPr>
+          <w:b/>
+        </w:rPr>
+        <w:t>Interventions</w:t>
+      </w:r>
+    </w:p>
+    <w:p>
+      <w:pPr>
+        <w:spacing w:after="0" w:line="240" w:lineRule="auto"/>
+        <w:ind w:left="708"/>
+        <w:jc w:val="both"/>
+      </w:pPr>
+      <w:r>
+        <w:t>The first thing I can see in this table is th</w:t>
+      </w:r>
+      <w:r>
+        <w:t>at the interventions span from ph</w:t>
+      </w:r>
+      <w:r>
+        <w:t>armachological to technichal. I suggest a one to many relationship from Subjects --&gt; Interventions where will be possible to link more than one intervention to the same subjects.</w:t>
+      </w:r>
+    </w:p>
+    <w:p>
+      <w:pPr>
+        <w:spacing w:after="0" w:line="240" w:lineRule="auto"/>
+        <w:ind w:left="708"/>
+        <w:jc w:val="both"/>
+      </w:pPr>
+    </w:p>
+    <w:tbl>
+      <w:tblPr>
+        <w:tblStyle w:val="Grigliatabella"/>
+        <w:tblW w:w="0" w:type="auto"/>
+        <w:tblInd w:w="708" w:type="dxa"/>
+        <w:tblLook w:val="04A0" w:firstRow="1" w:lastRow="0" w:firstColumn="1" w:lastColumn="0" w:noHBand="0" w:noVBand="1"/>
+      </w:tblPr>
+      <w:tblGrid>
+        <w:gridCol w:w="4638"/>
+        <w:gridCol w:w="4508"/>
+      </w:tblGrid>
+      <w:tr>
+        <w:tc>
+          <w:tcPr>
+            <w:tcW w:w="4927" w:type="dxa"/>
+          </w:tcPr>
+          <w:p>
+            <w:pPr>
+              <w:jc w:val="center"/>
+              <w:rPr>
+                <w:b/>
+              </w:rPr>
+            </w:pPr>
+            <w:r>
+              <w:rPr>
+                <w:b/>
+              </w:rPr>
+              <w:t>Pharmachological</w:t>
+            </w:r>
+          </w:p>
+        </w:tc>
+        <w:tc>
+          <w:tcPr>
+            <w:tcW w:w="4927" w:type="dxa"/>
+          </w:tcPr>
+          <w:p>
+            <w:pPr>
+              <w:jc w:val="center"/>
+              <w:rPr>
+                <w:b/>
+              </w:rPr>
+            </w:pPr>
+            <w:r>
+              <w:rPr>
+                <w:b/>
+              </w:rPr>
+              <w:t>NON-Pharmachological</w:t>
+            </w:r>
+          </w:p>
+        </w:tc>
+      </w:tr>
+      <w:tr>
+        <w:tc>
+          <w:tcPr>
+            <w:tcW w:w="4927" w:type="dxa"/>
+          </w:tcPr>
+          <w:p>
+            <w:pPr>
+              <w:tabs>
+                <w:tab w:val="left" w:pos="1680"/>
+              </w:tabs>
+              <w:jc w:val="center"/>
+            </w:pPr>
+            <w:r>
+              <w:t>Dopamine</w:t>
+            </w:r>
+          </w:p>
+        </w:tc>
+        <w:tc>
+          <w:tcPr>
+            <w:tcW w:w="4927" w:type="dxa"/>
+          </w:tcPr>
+          <w:p>
+            <w:pPr>
+              <w:jc w:val="center"/>
+            </w:pPr>
+            <w:r>
+              <w:t>Invasive ventilation</w:t>
+            </w:r>
+          </w:p>
+        </w:tc>
+      </w:tr>
+      <w:tr>
+        <w:tc>
+          <w:tcPr>
+            <w:tcW w:w="4927" w:type="dxa"/>
+          </w:tcPr>
+          <w:p>
+            <w:pPr>
+              <w:jc w:val="center"/>
+            </w:pPr>
+            <w:r>
+              <w:t>Dobutamine</w:t>
+            </w:r>
+          </w:p>
+        </w:tc>
+        <w:tc>
+          <w:tcPr>
+            <w:tcW w:w="4927" w:type="dxa"/>
+          </w:tcPr>
+          <w:p>
+            <w:pPr>
+              <w:jc w:val="center"/>
+            </w:pPr>
+            <w:r>
+              <w:t>High-flow nasal canula</w:t>
+            </w:r>
+          </w:p>
+        </w:tc>
+      </w:tr>
+      <w:tr>
+        <w:tc>
+          <w:tcPr>
+            <w:tcW w:w="4927" w:type="dxa"/>
+          </w:tcPr>
+          <w:p>
+            <w:pPr>
+              <w:jc w:val="center"/>
+            </w:pPr>
+            <w:r>
+              <w:t>Milrinone</w:t>
+            </w:r>
+          </w:p>
+        </w:tc>
+        <w:tc>
+          <w:tcPr>
+            <w:tcW w:w="4927" w:type="dxa"/>
+          </w:tcPr>
+          <w:p>
+            <w:pPr>
+              <w:jc w:val="center"/>
+            </w:pPr>
+            <w:r>
+              <w:t>ECLS</w:t>
+            </w:r>
+          </w:p>
+        </w:tc>
+      </w:tr>
+      <w:tr>
+        <w:tc>
+          <w:tcPr>
+            <w:tcW w:w="4927" w:type="dxa"/>
+          </w:tcPr>
+          <w:p>
+            <w:pPr>
+              <w:jc w:val="center"/>
+            </w:pPr>
+            <w:r>
+              <w:t>Levosimendan</w:t>
+            </w:r>
+          </w:p>
+        </w:tc>
+        <w:tc>
+          <w:tcPr>
+            <w:tcW w:w="4927" w:type="dxa"/>
+          </w:tcPr>
+          <w:p>
+            <w:pPr>
+              <w:jc w:val="center"/>
+            </w:pPr>
+            <w:r>
+              <w:t>ECMO</w:t>
+            </w:r>
+          </w:p>
+        </w:tc>
+      </w:tr>
+      <w:tr>
+        <w:tc>
+          <w:tcPr>
+            <w:tcW w:w="4927" w:type="dxa"/>
+          </w:tcPr>
+          <w:p>
+            <w:pPr>
+              <w:jc w:val="center"/>
+            </w:pPr>
+            <w:r>
+              <w:t>Epinephrine/Norepinephrine</w:t>
+            </w:r>
+          </w:p>
+        </w:tc>
+        <w:tc>
+          <w:tcPr>
+            <w:tcW w:w="4927" w:type="dxa"/>
+          </w:tcPr>
+          <w:p>
+            <w:pPr>
+              <w:jc w:val="center"/>
+            </w:pPr>
+          </w:p>
+        </w:tc>
+      </w:tr>
+    </w:tbl>
+    <w:p>
+      <w:pPr>
+        <w:spacing w:after="0" w:line="240" w:lineRule="auto"/>
+        <w:ind w:left="708"/>
+        <w:jc w:val="both"/>
+      </w:pPr>
+    </w:p>
+    <w:p>
+      <w:pPr>
+        <w:spacing w:after="0" w:line="240" w:lineRule="auto"/>
+        <w:ind w:left="708"/>
+        <w:jc w:val="both"/>
+      </w:pPr>
+    </w:p>
+    <w:p>
+      <w:pPr>
+        <w:spacing w:after="0" w:line="240" w:lineRule="auto"/>
+        <w:ind w:left="708"/>
+        <w:jc w:val="both"/>
+      </w:pPr>
+      <w:r>
+        <w:lastRenderedPageBreak/>
+        <w:t xml:space="preserve">Could be possible to have a patient with high-flow nasal cannula that is taking neuromuscolar blocking agents in prone position? </w:t>
+      </w:r>
+    </w:p>
+    <w:p>
+      <w:pPr>
+        <w:spacing w:after="0" w:line="240" w:lineRule="auto"/>
+        <w:ind w:left="708"/>
+        <w:jc w:val="both"/>
+      </w:pPr>
+      <w:r>
+        <w:t>In the opposite case, all the options in this table must be considered mutually exclusive.</w:t>
+      </w:r>
+    </w:p>
+    <w:p>
+      <w:pPr>
+        <w:spacing w:after="0" w:line="240" w:lineRule="auto"/>
+        <w:ind w:left="708"/>
+        <w:jc w:val="both"/>
+      </w:pPr>
+    </w:p>
+    <w:p>
+      <w:pPr>
+        <w:spacing w:after="0" w:line="240" w:lineRule="auto"/>
+        <w:ind w:left="708"/>
+        <w:jc w:val="both"/>
+      </w:pPr>
+      <w:r>
+        <w:t>2 - urine_fr: it could be part of the patient clinical assessment</w:t>
+      </w:r>
+    </w:p>
+    <w:p>
+      <w:pPr>
+        <w:spacing w:after="0" w:line="240" w:lineRule="auto"/>
+        <w:jc w:val="both"/>
+      </w:pPr>
+    </w:p>
+    <w:p>
+      <w:pPr>
+        <w:spacing w:after="0" w:line="240" w:lineRule="auto"/>
+        <w:jc w:val="both"/>
+        <w:rPr>
+          <w:b/>
+        </w:rPr>
+      </w:pPr>
+      <w:r>
+        <w:rPr>
+          <w:b/>
+        </w:rPr>
+        <w:t xml:space="preserve">Remdesevir </w:t>
+      </w:r>
+    </w:p>
+    <w:p>
+      <w:pPr>
+        <w:spacing w:after="0" w:line="240" w:lineRule="auto"/>
+        <w:ind w:left="708"/>
+        <w:jc w:val="both"/>
+        <w:rPr>
+          <w:strike/>
+        </w:rPr>
+      </w:pPr>
+      <w:r>
+        <w:rPr>
+          <w:strike/>
+        </w:rPr>
+        <w:t>6 - Results available for sample taken on the date in section 1 above ?</w:t>
+      </w:r>
+    </w:p>
+    <w:p>
+      <w:pPr>
+        <w:spacing w:after="0" w:line="240" w:lineRule="auto"/>
+        <w:ind w:left="708"/>
+        <w:jc w:val="both"/>
+        <w:rPr>
+          <w:strike/>
+        </w:rPr>
+      </w:pPr>
+      <w:r>
+        <w:rPr>
+          <w:strike/>
+        </w:rPr>
+        <w:t>7 - Date of assessment: this assessment is for ???</w:t>
+      </w:r>
+    </w:p>
+    <w:p>
+      <w:pPr>
+        <w:spacing w:after="0" w:line="240" w:lineRule="auto"/>
+        <w:ind w:left="708"/>
+        <w:jc w:val="both"/>
+      </w:pPr>
+    </w:p>
+    <w:p>
+      <w:pPr>
+        <w:spacing w:after="0" w:line="240" w:lineRule="auto"/>
+        <w:jc w:val="both"/>
+        <w:rPr>
+          <w:b/>
+        </w:rPr>
+      </w:pPr>
+      <w:r>
+        <w:rPr>
+          <w:b/>
+        </w:rPr>
+        <w:t>Pathogens</w:t>
+      </w:r>
+      <w:r>
+        <w:rPr>
+          <w:b/>
+        </w:rPr>
+        <w:t xml:space="preserve"> - Pathogens Treatments</w:t>
+      </w:r>
+    </w:p>
+    <w:p>
+      <w:pPr>
+        <w:spacing w:after="0" w:line="240" w:lineRule="auto"/>
+        <w:jc w:val="both"/>
+      </w:pPr>
+      <w:r>
+        <w:rPr>
+          <w:b/>
+        </w:rPr>
+        <w:t>Route</w:t>
+      </w:r>
+      <w:r>
+        <w:t xml:space="preserve"> tablets to inhalation -intravenus</w:t>
+      </w:r>
+    </w:p>
+    <w:p>
+      <w:pPr>
+        <w:spacing w:after="0" w:line="240" w:lineRule="auto"/>
+        <w:jc w:val="both"/>
+        <w:rPr>
+          <w:b/>
+        </w:rPr>
+      </w:pPr>
+    </w:p>
+    <w:p>
+      <w:pPr>
+        <w:spacing w:after="0" w:line="240" w:lineRule="auto"/>
+        <w:ind w:left="708"/>
+        <w:jc w:val="both"/>
+      </w:pPr>
+      <w:r>
+        <w:t xml:space="preserve">We agree to merge the two tables. However they are clearly divided in pathogen identification and pathogen treatment. But there is a potential one to many relationship between Pathogens --&gt; Pathogen_Treatments </w:t>
+      </w:r>
+    </w:p>
+    <w:p>
+      <w:pPr>
+        <w:spacing w:after="0" w:line="240" w:lineRule="auto"/>
+        <w:ind w:left="708"/>
+        <w:jc w:val="both"/>
+      </w:pPr>
+      <w:r>
+        <w:t xml:space="preserve">What I have to do? </w:t>
+      </w:r>
+    </w:p>
+    <w:p>
+      <w:pPr>
+        <w:spacing w:after="0" w:line="240" w:lineRule="auto"/>
+        <w:ind w:left="708"/>
+        <w:jc w:val="both"/>
+      </w:pPr>
+      <w:r>
+        <w:t>One doubt is still related to the columns :</w:t>
+      </w:r>
+    </w:p>
+    <w:p>
+      <w:pPr>
+        <w:spacing w:after="0" w:line="240" w:lineRule="auto"/>
+        <w:ind w:left="708"/>
+        <w:jc w:val="both"/>
+      </w:pPr>
+    </w:p>
+    <w:tbl>
+      <w:tblPr>
+        <w:tblW w:w="4400" w:type="dxa"/>
+        <w:tblInd w:w="93" w:type="dxa"/>
+        <w:tblCellMar>
+          <w:top w:w="15" w:type="dxa"/>
+          <w:bottom w:w="15" w:type="dxa"/>
+        </w:tblCellMar>
+        <w:tblLook w:val="04A0" w:firstRow="1" w:lastRow="0" w:firstColumn="1" w:lastColumn="0" w:noHBand="0" w:noVBand="1"/>
+      </w:tblPr>
+      <w:tblGrid>
+        <w:gridCol w:w="1200"/>
+        <w:gridCol w:w="3200"/>
+      </w:tblGrid>
+      <w:tr>
+        <w:trPr>
+          <w:trHeight w:val="300"/>
+        </w:trPr>
+        <w:tc>
+          <w:tcPr>
+            <w:tcW w:w="1200" w:type="dxa"/>
+            <w:tcBorders>
+              <w:top w:val="single" w:sz="4" w:space="0" w:color="000000"/>
+              <w:left w:val="single" w:sz="8" w:space="0" w:color="000000"/>
+              <w:bottom w:val="single" w:sz="4" w:space="0" w:color="000000"/>
+              <w:right w:val="nil"/>
+            </w:tcBorders>
+            <w:noWrap/>
+            <w:vAlign w:val="center"/>
+            <w:hideMark/>
+          </w:tcPr>
+          <w:p>
+            <w:pPr>
+              <w:spacing w:after="0" w:line="240" w:lineRule="auto"/>
+              <w:jc w:val="center"/>
+              <w:rPr>
+                <w:rFonts w:ascii="Calibri" w:eastAsia="Times New Roman" w:hAnsi="Calibri" w:cs="Times New Roman"/>
+                <w:color w:val="000000"/>
+                <w:lang w:eastAsia="en-GB"/>
+              </w:rPr>
+            </w:pPr>
+            <w:r>
+              <w:rPr>
+                <w:rFonts w:ascii="Calibri" w:eastAsia="Times New Roman" w:hAnsi="Calibri" w:cs="Times New Roman"/>
+                <w:color w:val="000000"/>
+                <w:lang w:eastAsia="en-GB"/>
+              </w:rPr>
+              <w:t>274</w:t>
+            </w:r>
+          </w:p>
+        </w:tc>
+        <w:tc>
+          <w:tcPr>
+            <w:tcW w:w="3200" w:type="dxa"/>
+            <w:tcBorders>
+              <w:top w:val="single" w:sz="4" w:space="0" w:color="000000"/>
+              <w:left w:val="nil"/>
+              <w:bottom w:val="single" w:sz="4" w:space="0" w:color="000000"/>
+              <w:right w:val="single" w:sz="8" w:space="0" w:color="000000"/>
+            </w:tcBorders>
+            <w:vAlign w:val="center"/>
+            <w:hideMark/>
+          </w:tcPr>
+          <w:p>
+            <w:pPr>
+              <w:spacing w:after="0" w:line="240" w:lineRule="auto"/>
+              <w:rPr>
+                <w:rFonts w:ascii="Calibri" w:eastAsia="Times New Roman" w:hAnsi="Calibri" w:cs="Times New Roman"/>
+                <w:color w:val="000000"/>
+                <w:lang w:eastAsia="en-GB"/>
+              </w:rPr>
+            </w:pPr>
+            <w:r>
+              <w:rPr>
+                <w:rFonts w:ascii="Calibri" w:eastAsia="Times New Roman" w:hAnsi="Calibri" w:cs="Times New Roman"/>
+                <w:color w:val="000000"/>
+                <w:lang w:eastAsia="en-GB"/>
+              </w:rPr>
+              <w:t>Collection Date</w:t>
+            </w:r>
+          </w:p>
+        </w:tc>
+      </w:tr>
+      <w:tr>
+        <w:trPr>
+          <w:trHeight w:val="300"/>
+        </w:trPr>
+        <w:tc>
+          <w:tcPr>
+            <w:tcW w:w="1200" w:type="dxa"/>
+            <w:tcBorders>
+              <w:top w:val="single" w:sz="4" w:space="0" w:color="000000"/>
+              <w:left w:val="single" w:sz="8" w:space="0" w:color="000000"/>
+              <w:bottom w:val="single" w:sz="4" w:space="0" w:color="000000"/>
+              <w:right w:val="nil"/>
+            </w:tcBorders>
+            <w:noWrap/>
+            <w:vAlign w:val="center"/>
+            <w:hideMark/>
+          </w:tcPr>
+          <w:p>
+            <w:pPr>
+              <w:spacing w:after="0" w:line="240" w:lineRule="auto"/>
+              <w:jc w:val="center"/>
+              <w:rPr>
+                <w:rFonts w:ascii="Calibri" w:eastAsia="Times New Roman" w:hAnsi="Calibri" w:cs="Times New Roman"/>
+                <w:color w:val="000000"/>
+                <w:lang w:eastAsia="en-GB"/>
+              </w:rPr>
+            </w:pPr>
+            <w:r>
+              <w:rPr>
+                <w:rFonts w:ascii="Calibri" w:eastAsia="Times New Roman" w:hAnsi="Calibri" w:cs="Times New Roman"/>
+                <w:color w:val="000000"/>
+                <w:lang w:eastAsia="en-GB"/>
+              </w:rPr>
+              <w:t>275</w:t>
+            </w:r>
+          </w:p>
+        </w:tc>
+        <w:tc>
+          <w:tcPr>
+            <w:tcW w:w="3200" w:type="dxa"/>
+            <w:tcBorders>
+              <w:top w:val="single" w:sz="4" w:space="0" w:color="000000"/>
+              <w:left w:val="nil"/>
+              <w:bottom w:val="single" w:sz="4" w:space="0" w:color="000000"/>
+              <w:right w:val="single" w:sz="8" w:space="0" w:color="000000"/>
+            </w:tcBorders>
+            <w:vAlign w:val="center"/>
+            <w:hideMark/>
+          </w:tcPr>
+          <w:p>
+            <w:pPr>
+              <w:spacing w:after="0" w:line="240" w:lineRule="auto"/>
+              <w:rPr>
+                <w:rFonts w:ascii="Calibri" w:eastAsia="Times New Roman" w:hAnsi="Calibri" w:cs="Times New Roman"/>
+                <w:color w:val="000000"/>
+                <w:lang w:eastAsia="en-GB"/>
+              </w:rPr>
+            </w:pPr>
+            <w:r>
+              <w:rPr>
+                <w:rFonts w:ascii="Calibri" w:eastAsia="Times New Roman" w:hAnsi="Calibri" w:cs="Times New Roman"/>
+                <w:color w:val="000000"/>
+                <w:lang w:eastAsia="en-GB"/>
+              </w:rPr>
+              <w:t>Bio specimen type</w:t>
+            </w:r>
+          </w:p>
+        </w:tc>
+      </w:tr>
+      <w:tr>
+        <w:trPr>
+          <w:trHeight w:val="300"/>
+        </w:trPr>
+        <w:tc>
+          <w:tcPr>
+            <w:tcW w:w="1200" w:type="dxa"/>
+            <w:tcBorders>
+              <w:top w:val="single" w:sz="4" w:space="0" w:color="000000"/>
+              <w:left w:val="single" w:sz="8" w:space="0" w:color="000000"/>
+              <w:bottom w:val="single" w:sz="4" w:space="0" w:color="000000"/>
+              <w:right w:val="nil"/>
+            </w:tcBorders>
+            <w:noWrap/>
+            <w:vAlign w:val="center"/>
+            <w:hideMark/>
+          </w:tcPr>
+          <w:p>
+            <w:pPr>
+              <w:spacing w:after="0" w:line="240" w:lineRule="auto"/>
+              <w:jc w:val="center"/>
+              <w:rPr>
+                <w:rFonts w:ascii="Calibri" w:eastAsia="Times New Roman" w:hAnsi="Calibri" w:cs="Times New Roman"/>
+                <w:color w:val="000000"/>
+                <w:lang w:eastAsia="en-GB"/>
+              </w:rPr>
+            </w:pPr>
+            <w:r>
+              <w:rPr>
+                <w:rFonts w:ascii="Calibri" w:eastAsia="Times New Roman" w:hAnsi="Calibri" w:cs="Times New Roman"/>
+                <w:color w:val="000000"/>
+                <w:lang w:eastAsia="en-GB"/>
+              </w:rPr>
+              <w:t>276</w:t>
+            </w:r>
+          </w:p>
+        </w:tc>
+        <w:tc>
+          <w:tcPr>
+            <w:tcW w:w="3200" w:type="dxa"/>
+            <w:tcBorders>
+              <w:top w:val="single" w:sz="4" w:space="0" w:color="000000"/>
+              <w:left w:val="nil"/>
+              <w:bottom w:val="single" w:sz="4" w:space="0" w:color="000000"/>
+              <w:right w:val="single" w:sz="8" w:space="0" w:color="000000"/>
+            </w:tcBorders>
+            <w:vAlign w:val="center"/>
+            <w:hideMark/>
+          </w:tcPr>
+          <w:p>
+            <w:pPr>
+              <w:spacing w:after="0" w:line="240" w:lineRule="auto"/>
+              <w:rPr>
+                <w:rFonts w:ascii="Calibri" w:eastAsia="Times New Roman" w:hAnsi="Calibri" w:cs="Times New Roman"/>
+                <w:color w:val="000000"/>
+                <w:lang w:eastAsia="en-GB"/>
+              </w:rPr>
+            </w:pPr>
+            <w:r>
+              <w:rPr>
+                <w:rFonts w:ascii="Calibri" w:eastAsia="Times New Roman" w:hAnsi="Calibri" w:cs="Times New Roman"/>
+                <w:color w:val="000000"/>
+                <w:lang w:eastAsia="en-GB"/>
+              </w:rPr>
+              <w:t>Laboratory Test Method</w:t>
+            </w:r>
+          </w:p>
+        </w:tc>
+      </w:tr>
+      <w:tr>
+        <w:trPr>
+          <w:trHeight w:val="300"/>
+        </w:trPr>
+        <w:tc>
+          <w:tcPr>
+            <w:tcW w:w="1200" w:type="dxa"/>
+            <w:tcBorders>
+              <w:top w:val="single" w:sz="4" w:space="0" w:color="000000"/>
+              <w:left w:val="single" w:sz="8" w:space="0" w:color="000000"/>
+              <w:bottom w:val="single" w:sz="4" w:space="0" w:color="000000"/>
+              <w:right w:val="nil"/>
+            </w:tcBorders>
+            <w:noWrap/>
+            <w:vAlign w:val="center"/>
+            <w:hideMark/>
+          </w:tcPr>
+          <w:p>
+            <w:pPr>
+              <w:spacing w:after="0" w:line="240" w:lineRule="auto"/>
+              <w:jc w:val="center"/>
+              <w:rPr>
+                <w:rFonts w:ascii="Calibri" w:eastAsia="Times New Roman" w:hAnsi="Calibri" w:cs="Times New Roman"/>
+                <w:color w:val="000000"/>
+                <w:lang w:eastAsia="en-GB"/>
+              </w:rPr>
+            </w:pPr>
+            <w:r>
+              <w:rPr>
+                <w:rFonts w:ascii="Calibri" w:eastAsia="Times New Roman" w:hAnsi="Calibri" w:cs="Times New Roman"/>
+                <w:color w:val="000000"/>
+                <w:lang w:eastAsia="en-GB"/>
+              </w:rPr>
+              <w:t>277</w:t>
+            </w:r>
+          </w:p>
+        </w:tc>
+        <w:tc>
+          <w:tcPr>
+            <w:tcW w:w="3200" w:type="dxa"/>
+            <w:tcBorders>
+              <w:top w:val="single" w:sz="4" w:space="0" w:color="000000"/>
+              <w:left w:val="nil"/>
+              <w:bottom w:val="single" w:sz="4" w:space="0" w:color="000000"/>
+              <w:right w:val="single" w:sz="8" w:space="0" w:color="000000"/>
+            </w:tcBorders>
+            <w:vAlign w:val="center"/>
+            <w:hideMark/>
+          </w:tcPr>
+          <w:p>
+            <w:pPr>
+              <w:spacing w:after="0" w:line="240" w:lineRule="auto"/>
+              <w:rPr>
+                <w:rFonts w:ascii="Calibri" w:eastAsia="Times New Roman" w:hAnsi="Calibri" w:cs="Times New Roman"/>
+                <w:color w:val="000000"/>
+                <w:lang w:eastAsia="en-GB"/>
+              </w:rPr>
+            </w:pPr>
+            <w:r>
+              <w:rPr>
+                <w:rFonts w:ascii="Calibri" w:eastAsia="Times New Roman" w:hAnsi="Calibri" w:cs="Times New Roman"/>
+                <w:color w:val="000000"/>
+                <w:lang w:eastAsia="en-GB"/>
+              </w:rPr>
+              <w:t>Result</w:t>
+            </w:r>
+          </w:p>
+        </w:tc>
+      </w:tr>
+    </w:tbl>
+    <w:p>
+      <w:pPr>
+        <w:spacing w:after="0" w:line="240" w:lineRule="auto"/>
+        <w:ind w:left="708"/>
+        <w:jc w:val="both"/>
+      </w:pPr>
+    </w:p>
+    <w:p>
+      <w:pPr>
+        <w:spacing w:after="0" w:line="240" w:lineRule="auto"/>
+        <w:ind w:left="708"/>
+        <w:jc w:val="both"/>
+      </w:pPr>
+      <w:r>
+        <w:t>Why they are considered in the Pathogen Treatment group? I am missing something ?</w:t>
+      </w:r>
+    </w:p>
+    <w:p>
+      <w:pPr>
+        <w:spacing w:after="0" w:line="240" w:lineRule="auto"/>
+        <w:jc w:val="both"/>
+      </w:pPr>
+    </w:p>
+    <w:p>
+      <w:pPr>
+        <w:spacing w:after="0" w:line="240" w:lineRule="auto"/>
+        <w:jc w:val="both"/>
+      </w:pPr>
+    </w:p>
+    <w:p>
+      <w:pPr>
+        <w:spacing w:after="0" w:line="240" w:lineRule="auto"/>
+        <w:jc w:val="both"/>
+        <w:rPr>
+          <w:b/>
+        </w:rPr>
+      </w:pPr>
+    </w:p>
+    <w:p>
+      <w:pPr>
+        <w:spacing w:after="0" w:line="240" w:lineRule="auto"/>
+        <w:jc w:val="both"/>
+        <w:rPr>
+          <w:b/>
+        </w:rPr>
+      </w:pPr>
+      <w:r>
+        <w:rPr>
+          <w:b/>
+        </w:rPr>
+        <w:t>ICU_Admission</w:t>
+      </w:r>
+    </w:p>
+    <w:p>
+      <w:pPr>
+        <w:spacing w:after="0" w:line="240" w:lineRule="auto"/>
+        <w:ind w:left="708"/>
+        <w:jc w:val="both"/>
+      </w:pPr>
+    </w:p>
+    <w:p>
+      <w:pPr>
+        <w:spacing w:after="0" w:line="240" w:lineRule="auto"/>
+        <w:ind w:left="708"/>
+        <w:jc w:val="both"/>
+      </w:pPr>
+    </w:p>
+    <w:p>
+      <w:pPr>
+        <w:spacing w:after="0" w:line="240" w:lineRule="auto"/>
+        <w:ind w:left="708"/>
+        <w:jc w:val="both"/>
+      </w:pPr>
+      <w:r>
+        <w:t xml:space="preserve">7 - </w:t>
+      </w:r>
+      <w:r>
+        <w:t>renal_therapy</w:t>
+      </w:r>
+      <w:r>
+        <w:t>:</w:t>
+      </w:r>
+      <w:r>
+        <w:rPr>
+          <w:i/>
+        </w:rPr>
+        <w:t xml:space="preserve"> </w:t>
+      </w:r>
+      <w:r>
+        <w:rPr>
+          <w:i/>
+        </w:rPr>
+        <w:t>Renal replacement therapy (RRT) or dialysis</w:t>
+      </w:r>
+      <w:r>
+        <w:t xml:space="preserve"> and Inotropes / vasopressors look like different features. </w:t>
+      </w:r>
+    </w:p>
+    <w:p>
+      <w:pPr>
+        <w:spacing w:after="0" w:line="240" w:lineRule="auto"/>
+        <w:ind w:left="708"/>
+        <w:jc w:val="both"/>
+      </w:pPr>
+      <w:r>
+        <w:t>Instead, are they related?</w:t>
+      </w:r>
+    </w:p>
+    <w:p>
+      <w:pPr>
+        <w:spacing w:after="0" w:line="240" w:lineRule="auto"/>
+        <w:ind w:left="708"/>
+        <w:jc w:val="both"/>
+      </w:pPr>
+    </w:p>
+    <w:p>
+      <w:pPr>
+        <w:spacing w:after="0" w:line="240" w:lineRule="auto"/>
+        <w:ind w:left="708"/>
+        <w:jc w:val="both"/>
+      </w:pPr>
+      <w:r>
+        <w:rPr>
+          <w:highlight w:val="yellow"/>
+        </w:rPr>
+        <w:t xml:space="preserve">references to the </w:t>
+      </w:r>
+      <w:r>
+        <w:rPr>
+          <w:highlight w:val="yellow"/>
+        </w:rPr>
+        <w:t>db Columns Clustering tag</w:t>
+      </w:r>
       <w:bookmarkStart w:id="0" w:name="_GoBack"/>
       <w:bookmarkEnd w:id="0"/>
     </w:p>
     <w:p>
       <w:pPr>
         <w:spacing w:after="0" w:line="240" w:lineRule="auto"/>
-        <w:jc w:val="both"/>
-      </w:pPr>
-    </w:p>
-    <w:p>
-      <w:pPr>
-        <w:spacing w:after="0" w:line="240" w:lineRule="auto"/>
-        <w:jc w:val="both"/>
-      </w:pPr>
-    </w:p>
-    <w:p>
-      <w:pPr>
-        <w:spacing w:after="0" w:line="240" w:lineRule="auto"/>
-        <w:jc w:val="both"/>
-      </w:pPr>
-    </w:p>
-    <w:p>
-      <w:pPr>
-        <w:spacing w:after="0" w:line="240" w:lineRule="auto"/>
-        <w:jc w:val="both"/>
-      </w:pPr>
-    </w:p>
-    <w:p>
-      <w:pPr>
-        <w:spacing w:after="0" w:line="240" w:lineRule="auto"/>
-        <w:jc w:val="both"/>
-      </w:pPr>
-    </w:p>
-    <w:p>
-      <w:pPr>
-        <w:spacing w:after="0" w:line="240" w:lineRule="auto"/>
-        <w:jc w:val="both"/>
-      </w:pPr>
-    </w:p>
-    <w:p>
-      <w:pPr>
-        <w:spacing w:after="0" w:line="240" w:lineRule="auto"/>
-        <w:jc w:val="both"/>
-      </w:pPr>
-    </w:p>
-    <w:p>
-      <w:pPr>
-        <w:spacing w:after="0" w:line="240" w:lineRule="auto"/>
-        <w:jc w:val="both"/>
-      </w:pPr>
-    </w:p>
-    <w:p>
-      <w:pPr>
-        <w:spacing w:after="0" w:line="240" w:lineRule="auto"/>
-        <w:jc w:val="both"/>
-      </w:pPr>
-    </w:p>
-    <w:p>
-      <w:pPr>
-        <w:spacing w:after="0" w:line="240" w:lineRule="auto"/>
-        <w:jc w:val="both"/>
-      </w:pPr>
-    </w:p>
-    <w:p>
-      <w:pPr>
-        <w:spacing w:after="0" w:line="240" w:lineRule="auto"/>
-        <w:jc w:val="both"/>
-      </w:pPr>
+        <w:ind w:left="708"/>
+        <w:jc w:val="both"/>
+      </w:pPr>
+    </w:p>
+    <w:p>
+      <w:pPr>
+        <w:spacing w:after="0" w:line="240" w:lineRule="auto"/>
+        <w:ind w:left="708"/>
+        <w:jc w:val="both"/>
+      </w:pPr>
+      <w:r>
+        <w:t>colNumber - 325 : 332</w:t>
+      </w:r>
+    </w:p>
+    <w:p>
+      <w:pPr>
+        <w:spacing w:after="0" w:line="240" w:lineRule="auto"/>
+        <w:ind w:left="708"/>
+        <w:jc w:val="both"/>
+      </w:pPr>
+      <w:r>
+        <w:t>Are these conditions mutually exclusive?</w:t>
+      </w:r>
+      <w:r>
+        <w:t xml:space="preserve"> If yes I will create a list of options where only one could be selected.</w:t>
+      </w:r>
+      <w:r>
+        <w:t xml:space="preserve"> </w:t>
+      </w:r>
+    </w:p>
+    <w:p>
+      <w:pPr>
+        <w:spacing w:after="0" w:line="240" w:lineRule="auto"/>
+        <w:ind w:left="708"/>
+        <w:jc w:val="both"/>
+      </w:pPr>
+      <w:r>
+        <w:t>not at the same time but could change in the timeline consider to represent the timeline</w:t>
+      </w:r>
+    </w:p>
+    <w:p>
+      <w:pPr>
+        <w:spacing w:after="0" w:line="240" w:lineRule="auto"/>
+        <w:ind w:left="708"/>
+        <w:jc w:val="both"/>
+      </w:pPr>
+      <w:r>
+        <w:t xml:space="preserve">Or could be the case where </w:t>
+      </w:r>
+      <w:r>
+        <w:t>coex</w:t>
+      </w:r>
+      <w:r>
+        <w:t xml:space="preserve">ist </w:t>
+      </w:r>
+      <w:r>
+        <w:t xml:space="preserve">more than one Oxygen therapy? </w:t>
+      </w:r>
+      <w:r>
+        <w:t xml:space="preserve"> </w:t>
+      </w:r>
+    </w:p>
+    <w:p>
+      <w:pPr>
+        <w:spacing w:after="0" w:line="240" w:lineRule="auto"/>
+        <w:ind w:left="708"/>
+        <w:jc w:val="both"/>
+      </w:pPr>
+      <w:r>
+        <w:t xml:space="preserve">e.g. </w:t>
+      </w:r>
+      <w:r>
+        <w:t>Prone ventilation - Tracheostomy</w:t>
+      </w:r>
+    </w:p>
+    <w:p>
+      <w:pPr>
+        <w:spacing w:after="0" w:line="240" w:lineRule="auto"/>
+        <w:ind w:left="708"/>
+        <w:jc w:val="both"/>
+      </w:pPr>
+      <w:r>
+        <w:t xml:space="preserve">If yes I need to create another table </w:t>
+      </w:r>
+      <w:r>
+        <w:rPr>
+          <w:b/>
+        </w:rPr>
+        <w:t>Oxygen Therapy</w:t>
+      </w:r>
+      <w:r>
+        <w:t xml:space="preserve"> to manage a relationship one_to_many with the Subjects table.</w:t>
+      </w:r>
+    </w:p>
+    <w:p>
+      <w:pPr>
+        <w:spacing w:after="0" w:line="240" w:lineRule="auto"/>
+        <w:jc w:val="both"/>
+      </w:pPr>
+    </w:p>
+    <w:p>
+      <w:pPr>
+        <w:spacing w:after="0" w:line="240" w:lineRule="auto"/>
+        <w:jc w:val="both"/>
+      </w:pPr>
+    </w:p>
+    <w:p>
+      <w:pPr>
+        <w:spacing w:after="0" w:line="240" w:lineRule="auto"/>
+        <w:ind w:left="708"/>
+        <w:jc w:val="both"/>
+      </w:pPr>
+      <w:r>
+        <w:t>colNumber - 335 : 342</w:t>
+      </w:r>
+    </w:p>
+    <w:p>
+      <w:pPr>
+        <w:spacing w:after="0" w:line="240" w:lineRule="auto"/>
+        <w:ind w:left="708"/>
+        <w:jc w:val="both"/>
+      </w:pPr>
+      <w:r>
+        <w:t>if the 325 : 332 are m</w:t>
+      </w:r>
+      <w:r>
+        <w:t xml:space="preserve">utually exclusive than I can consider only one </w:t>
+      </w:r>
+      <w:r>
+        <w:t xml:space="preserve"> </w:t>
+      </w:r>
+      <w:r>
+        <w:rPr>
+          <w:b/>
+        </w:rPr>
+        <w:t>confirm_duration</w:t>
+      </w:r>
+      <w:r>
+        <w:t xml:space="preserve"> reference.</w:t>
+      </w:r>
+    </w:p>
+    <w:p>
+      <w:pPr>
+        <w:spacing w:after="0" w:line="240" w:lineRule="auto"/>
+        <w:ind w:left="708"/>
+        <w:jc w:val="both"/>
+      </w:pPr>
+      <w:r>
+        <w:t>Conversely, if they can be more than one I need another table</w:t>
+      </w:r>
+    </w:p>
+    <w:p>
+      <w:pPr>
+        <w:spacing w:after="0" w:line="240" w:lineRule="auto"/>
+        <w:ind w:left="708"/>
+        <w:jc w:val="both"/>
+      </w:pPr>
+    </w:p>
+    <w:p>
+      <w:pPr>
+        <w:spacing w:after="0" w:line="240" w:lineRule="auto"/>
+        <w:jc w:val="both"/>
+      </w:pPr>
+    </w:p>
+    <w:p>
+      <w:pPr>
+        <w:spacing w:after="0" w:line="240" w:lineRule="auto"/>
+        <w:jc w:val="both"/>
+      </w:pPr>
+    </w:p>
+    <w:p>
+      <w:pPr>
+        <w:spacing w:after="0" w:line="240" w:lineRule="auto"/>
+        <w:jc w:val="both"/>
+      </w:pPr>
+    </w:p>
+    <w:p>
+      <w:pPr>
+        <w:spacing w:after="0" w:line="240" w:lineRule="auto"/>
+        <w:jc w:val="both"/>
+      </w:pPr>
+    </w:p>
+    <w:p>
+      <w:pPr>
+        <w:spacing w:after="0" w:line="240" w:lineRule="auto"/>
+        <w:jc w:val="both"/>
+      </w:pPr>
+    </w:p>
+    <w:p>
+      <w:pPr>
+        <w:spacing w:after="0" w:line="240" w:lineRule="auto"/>
+        <w:jc w:val="both"/>
+      </w:pPr>
+    </w:p>
+    <w:p>
+      <w:pPr>
+        <w:spacing w:after="0" w:line="240" w:lineRule="auto"/>
+        <w:jc w:val="both"/>
+      </w:pPr>
+    </w:p>
+    <w:p>
+      <w:pPr>
+        <w:spacing w:after="0" w:line="240" w:lineRule="auto"/>
+        <w:jc w:val="both"/>
+      </w:pPr>
+    </w:p>
+    <w:p>
+      <w:pPr>
+        <w:spacing w:after="0" w:line="240" w:lineRule="auto"/>
+        <w:jc w:val="both"/>
+      </w:pPr>
+    </w:p>
+    <w:p>
+      <w:pPr>
+        <w:spacing w:after="0" w:line="240" w:lineRule="auto"/>
+        <w:jc w:val="both"/>
+      </w:pPr>
+    </w:p>
+    <w:p>
+      <w:pPr>
+        <w:spacing w:after="0" w:line="240" w:lineRule="auto"/>
+        <w:jc w:val="both"/>
+      </w:pPr>
+    </w:p>
+    <w:p>
+      <w:pPr>
+        <w:spacing w:after="0" w:line="240" w:lineRule="auto"/>
+        <w:jc w:val="both"/>
+      </w:pPr>
+    </w:p>
+    <w:p>
+      <w:pPr>
+        <w:spacing w:after="0" w:line="240" w:lineRule="auto"/>
+        <w:jc w:val="both"/>
+      </w:pPr>
+    </w:p>
+    <w:p>
+      <w:pPr>
+        <w:spacing w:after="0" w:line="240" w:lineRule="auto"/>
+        <w:jc w:val="both"/>
+      </w:pPr>
+    </w:p>
+    <w:p>
+      <w:pPr>
+        <w:spacing w:after="0" w:line="240" w:lineRule="auto"/>
+        <w:jc w:val="both"/>
+      </w:pPr>
+    </w:p>
+    <w:p>
+      <w:pPr>
+        <w:spacing w:after="0" w:line="240" w:lineRule="auto"/>
+        <w:jc w:val="both"/>
+      </w:pPr>
+    </w:p>
+    <w:p>
+      <w:pPr>
+        <w:spacing w:after="0" w:line="240" w:lineRule="auto"/>
+        <w:jc w:val="both"/>
+      </w:pPr>
+    </w:p>
+    <w:p>
+      <w:pPr>
+        <w:spacing w:after="0" w:line="240" w:lineRule="auto"/>
+        <w:jc w:val="both"/>
+      </w:pPr>
+    </w:p>
+    <w:p>
+      <w:pPr>
+        <w:spacing w:after="0" w:line="240" w:lineRule="auto"/>
+        <w:jc w:val="both"/>
+      </w:pPr>
+    </w:p>
+    <w:p>
+      <w:pPr>
+        <w:spacing w:after="0" w:line="240" w:lineRule="auto"/>
+        <w:jc w:val="both"/>
+      </w:pPr>
+      <w:r>
+        <w:t>Lenovo UK</w:t>
+      </w:r>
+    </w:p>
+    <w:p>
+      <w:pPr>
+        <w:spacing w:after="0" w:line="240" w:lineRule="auto"/>
+        <w:jc w:val="both"/>
+      </w:pPr>
+      <w:r>
+        <w:t>+44 203 467 4050</w:t>
+      </w:r>
+    </w:p>
+    <w:p>
+      <w:pPr>
+        <w:spacing w:after="0" w:line="240" w:lineRule="auto"/>
+        <w:jc w:val="both"/>
+      </w:pPr>
+    </w:p>
+    <w:p>
+      <w:pPr>
+        <w:spacing w:after="0" w:line="240" w:lineRule="auto"/>
+        <w:jc w:val="both"/>
+        <w:rPr>
+          <w:rStyle w:val="Collegamentoipertestuale"/>
+        </w:rPr>
+      </w:pPr>
+      <w:hyperlink r:id="rId15" w:tgtFrame="_blank" w:tooltip="https://www.buy-keys.com/productcategory/software/microsoft-office/" w:history="1">
+        <w:r>
+          <w:rPr>
+            <w:rStyle w:val="Collegamentoipertestuale"/>
+          </w:rPr>
+          <w:t>https://www.buy-keys.com/productcategory/software/microsoft-office/</w:t>
+        </w:r>
+      </w:hyperlink>
+    </w:p>
+    <w:p>
+      <w:pPr>
+        <w:spacing w:after="0" w:line="240" w:lineRule="auto"/>
+        <w:jc w:val="both"/>
+      </w:pPr>
+      <w:r>
+        <w:rPr>
+          <w:rStyle w:val="Collegamentoipertestuale"/>
+        </w:rPr>
+        <w:t>lenovocare</w:t>
+      </w:r>
+      <w:r>
+        <w:rPr>
+          <w:rStyle w:val="Collegamentoipertestuale"/>
+        </w:rPr>
+        <w:t>uk@lenovo.com</w:t>
+      </w:r>
     </w:p>
     <w:sectPr>
       <w:pgSz w:w="11906" w:h="16838"/>

</xml_diff>